<commit_message>
updated rates to include statements with imputed units.  Re-ran tables and figures.
</commit_message>
<xml_diff>
--- a/tables/table_missing_units.docx
+++ b/tables/table_missing_units.docx
@@ -343,7 +343,7 @@
       </w:tr>
       <w:tr>
         <w:trPr>
-          <w:trHeight w:val="617" w:hRule="auto"/>
+          <w:trHeight w:val="615" w:hRule="auto"/>
         </w:trPr>
         body 1
         <w:tc>
@@ -395,7 +395,7 @@
                 <w:szCs w:val="22"/>
                 <w:color w:val="000000"/>
               </w:rPr>
-              <w:t xml:space="preserve">Safety-USCG: Equipment</w:t>
+              <w:t xml:space="preserve">Prohibited Species/Marine Mammals/Seabirds</w:t>
             </w:r>
           </w:p>
         </w:tc>
@@ -448,7 +448,7 @@
                 <w:szCs w:val="22"/>
                 <w:color w:val="000000"/>
               </w:rPr>
-              <w:t xml:space="preserve">6</w:t>
+              <w:t xml:space="preserve">82</w:t>
             </w:r>
           </w:p>
         </w:tc>
@@ -501,6 +501,112 @@
                 <w:szCs w:val="22"/>
                 <w:color w:val="000000"/>
               </w:rPr>
+              <w:t xml:space="preserve">3</w:t>
+            </w:r>
+          </w:p>
+        </w:tc>
+        <w:tc>
+          <w:tcPr>
+            <w:tcBorders>
+              <w:bottom w:val="none" w:sz="0" w:space="0" w:color="000000"/>
+              <w:top w:val="single" w:sz="12" w:space="0" w:color="666666"/>
+              <w:left w:val="none" w:sz="0" w:space="0" w:color="000000"/>
+              <w:right w:val="none" w:sz="0" w:space="0" w:color="000000"/>
+            </w:tcBorders>
+            <w:shd w:val="clear" w:color="auto" w:fill="FFFFFF"/>
+            <w:tcMar>
+              <w:top w:w="0" w:type="dxa"/>
+              <w:bottom w:w="0" w:type="dxa"/>
+              <w:left w:w="0" w:type="dxa"/>
+              <w:right w:w="0" w:type="dxa"/>
+            </w:tcMar>
+            <w:vAlign w:val="center"/>
+          </w:tcPr>
+          <w:p>
+            <w:pPr>
+              <w:pStyle w:val="Normal"/>
+              <w:jc w:val="left"/>
+              <w:pBdr>
+                <w:bottom w:val="none" w:sz="0" w:space="0" w:color="000000"/>
+                <w:top w:val="none" w:sz="0" w:space="0" w:color="000000"/>
+                <w:left w:val="none" w:sz="0" w:space="0" w:color="000000"/>
+                <w:right w:val="none" w:sz="0" w:space="0" w:color="000000"/>
+              </w:pBdr>
+              <w:spacing w:after="100" w:before="100" w:line="240"/>
+              <w:ind w:left="100" w:right="100" w:firstLine="0" w:firstLineChars="0"/>
+              <w:rPr>
+                <w:rFonts w:ascii="Arial" w:hAnsi="Arial" w:eastAsia="Arial" w:cs="Arial"/>
+                <w:i w:val="false"/>
+                <w:b w:val="false"/>
+                <w:u w:val="none"/>
+                <w:sz w:val="22"/>
+                <w:szCs w:val="22"/>
+                <w:color w:val="000000"/>
+              </w:rPr>
+            </w:pPr>
+            <w:r>
+              <w:rPr>
+                <w:rFonts w:ascii="Arial" w:hAnsi="Arial" w:eastAsia="Arial" w:cs="Arial"/>
+                <w:i w:val="false"/>
+                <w:b w:val="false"/>
+                <w:u w:val="none"/>
+                <w:sz w:val="22"/>
+                <w:szCs w:val="22"/>
+                <w:color w:val="000000"/>
+              </w:rPr>
+              <w:t xml:space="preserve">78</w:t>
+            </w:r>
+          </w:p>
+        </w:tc>
+        <w:tc>
+          <w:tcPr>
+            <w:tcBorders>
+              <w:bottom w:val="none" w:sz="0" w:space="0" w:color="000000"/>
+              <w:top w:val="single" w:sz="12" w:space="0" w:color="666666"/>
+              <w:left w:val="none" w:sz="0" w:space="0" w:color="000000"/>
+              <w:right w:val="none" w:sz="0" w:space="0" w:color="000000"/>
+            </w:tcBorders>
+            <w:shd w:val="clear" w:color="auto" w:fill="FFFFFF"/>
+            <w:tcMar>
+              <w:top w:w="0" w:type="dxa"/>
+              <w:bottom w:w="0" w:type="dxa"/>
+              <w:left w:w="0" w:type="dxa"/>
+              <w:right w:w="0" w:type="dxa"/>
+            </w:tcMar>
+            <w:vAlign w:val="center"/>
+          </w:tcPr>
+          <w:p>
+            <w:pPr>
+              <w:pStyle w:val="Normal"/>
+              <w:jc w:val="left"/>
+              <w:pBdr>
+                <w:bottom w:val="none" w:sz="0" w:space="0" w:color="000000"/>
+                <w:top w:val="none" w:sz="0" w:space="0" w:color="000000"/>
+                <w:left w:val="none" w:sz="0" w:space="0" w:color="000000"/>
+                <w:right w:val="none" w:sz="0" w:space="0" w:color="000000"/>
+              </w:pBdr>
+              <w:spacing w:after="100" w:before="100" w:line="240"/>
+              <w:ind w:left="100" w:right="100" w:firstLine="0" w:firstLineChars="0"/>
+              <w:rPr>
+                <w:rFonts w:ascii="Arial" w:hAnsi="Arial" w:eastAsia="Arial" w:cs="Arial"/>
+                <w:i w:val="false"/>
+                <w:b w:val="false"/>
+                <w:u w:val="none"/>
+                <w:sz w:val="22"/>
+                <w:szCs w:val="22"/>
+                <w:color w:val="000000"/>
+              </w:rPr>
+            </w:pPr>
+            <w:r>
+              <w:rPr>
+                <w:rFonts w:ascii="Arial" w:hAnsi="Arial" w:eastAsia="Arial" w:cs="Arial"/>
+                <w:i w:val="false"/>
+                <w:b w:val="false"/>
+                <w:u w:val="none"/>
+                <w:sz w:val="22"/>
+                <w:szCs w:val="22"/>
+                <w:color w:val="000000"/>
+              </w:rPr>
               <w:t xml:space="preserve">1</w:t>
             </w:r>
           </w:p>
@@ -525,112 +631,6 @@
           <w:p>
             <w:pPr>
               <w:pStyle w:val="Normal"/>
-              <w:jc w:val="left"/>
-              <w:pBdr>
-                <w:bottom w:val="none" w:sz="0" w:space="0" w:color="000000"/>
-                <w:top w:val="none" w:sz="0" w:space="0" w:color="000000"/>
-                <w:left w:val="none" w:sz="0" w:space="0" w:color="000000"/>
-                <w:right w:val="none" w:sz="0" w:space="0" w:color="000000"/>
-              </w:pBdr>
-              <w:spacing w:after="100" w:before="100" w:line="240"/>
-              <w:ind w:left="100" w:right="100" w:firstLine="0" w:firstLineChars="0"/>
-              <w:rPr>
-                <w:rFonts w:ascii="Arial" w:hAnsi="Arial" w:eastAsia="Arial" w:cs="Arial"/>
-                <w:i w:val="false"/>
-                <w:b w:val="false"/>
-                <w:u w:val="none"/>
-                <w:sz w:val="22"/>
-                <w:szCs w:val="22"/>
-                <w:color w:val="000000"/>
-              </w:rPr>
-            </w:pPr>
-            <w:r>
-              <w:rPr>
-                <w:rFonts w:ascii="Arial" w:hAnsi="Arial" w:eastAsia="Arial" w:cs="Arial"/>
-                <w:i w:val="false"/>
-                <w:b w:val="false"/>
-                <w:u w:val="none"/>
-                <w:sz w:val="22"/>
-                <w:szCs w:val="22"/>
-                <w:color w:val="000000"/>
-              </w:rPr>
-              <w:t xml:space="preserve">5</w:t>
-            </w:r>
-          </w:p>
-        </w:tc>
-        <w:tc>
-          <w:tcPr>
-            <w:tcBorders>
-              <w:bottom w:val="none" w:sz="0" w:space="0" w:color="000000"/>
-              <w:top w:val="single" w:sz="12" w:space="0" w:color="666666"/>
-              <w:left w:val="none" w:sz="0" w:space="0" w:color="000000"/>
-              <w:right w:val="none" w:sz="0" w:space="0" w:color="000000"/>
-            </w:tcBorders>
-            <w:shd w:val="clear" w:color="auto" w:fill="FFFFFF"/>
-            <w:tcMar>
-              <w:top w:w="0" w:type="dxa"/>
-              <w:bottom w:w="0" w:type="dxa"/>
-              <w:left w:w="0" w:type="dxa"/>
-              <w:right w:w="0" w:type="dxa"/>
-            </w:tcMar>
-            <w:vAlign w:val="center"/>
-          </w:tcPr>
-          <w:p>
-            <w:pPr>
-              <w:pStyle w:val="Normal"/>
-              <w:jc w:val="left"/>
-              <w:pBdr>
-                <w:bottom w:val="none" w:sz="0" w:space="0" w:color="000000"/>
-                <w:top w:val="none" w:sz="0" w:space="0" w:color="000000"/>
-                <w:left w:val="none" w:sz="0" w:space="0" w:color="000000"/>
-                <w:right w:val="none" w:sz="0" w:space="0" w:color="000000"/>
-              </w:pBdr>
-              <w:spacing w:after="100" w:before="100" w:line="240"/>
-              <w:ind w:left="100" w:right="100" w:firstLine="0" w:firstLineChars="0"/>
-              <w:rPr>
-                <w:rFonts w:ascii="Arial" w:hAnsi="Arial" w:eastAsia="Arial" w:cs="Arial"/>
-                <w:i w:val="false"/>
-                <w:b w:val="false"/>
-                <w:u w:val="none"/>
-                <w:sz w:val="22"/>
-                <w:szCs w:val="22"/>
-                <w:color w:val="000000"/>
-              </w:rPr>
-            </w:pPr>
-            <w:r>
-              <w:rPr>
-                <w:rFonts w:ascii="Arial" w:hAnsi="Arial" w:eastAsia="Arial" w:cs="Arial"/>
-                <w:i w:val="false"/>
-                <w:b w:val="false"/>
-                <w:u w:val="none"/>
-                <w:sz w:val="22"/>
-                <w:szCs w:val="22"/>
-                <w:color w:val="000000"/>
-              </w:rPr>
-              <w:t xml:space="preserve">0</w:t>
-            </w:r>
-          </w:p>
-        </w:tc>
-        <w:tc>
-          <w:tcPr>
-            <w:tcBorders>
-              <w:bottom w:val="none" w:sz="0" w:space="0" w:color="000000"/>
-              <w:top w:val="single" w:sz="12" w:space="0" w:color="666666"/>
-              <w:left w:val="none" w:sz="0" w:space="0" w:color="000000"/>
-              <w:right w:val="none" w:sz="0" w:space="0" w:color="000000"/>
-            </w:tcBorders>
-            <w:shd w:val="clear" w:color="auto" w:fill="FFFFFF"/>
-            <w:tcMar>
-              <w:top w:w="0" w:type="dxa"/>
-              <w:bottom w:w="0" w:type="dxa"/>
-              <w:left w:w="0" w:type="dxa"/>
-              <w:right w:w="0" w:type="dxa"/>
-            </w:tcMar>
-            <w:vAlign w:val="center"/>
-          </w:tcPr>
-          <w:p>
-            <w:pPr>
-              <w:pStyle w:val="Normal"/>
               <w:jc w:val="right"/>
               <w:pBdr>
                 <w:bottom w:val="none" w:sz="0" w:space="0" w:color="000000"/>
@@ -660,7 +660,7 @@
                 <w:szCs w:val="22"/>
                 <w:color w:val="000000"/>
               </w:rPr>
-              <w:t xml:space="preserve">16.7</w:t>
+              <w:t xml:space="preserve">4.9</w:t>
             </w:r>
           </w:p>
         </w:tc>
@@ -825,60 +825,60 @@
                 <w:szCs w:val="22"/>
                 <w:color w:val="000000"/>
               </w:rPr>
-              <w:t xml:space="preserve">5</w:t>
-            </w:r>
-          </w:p>
-        </w:tc>
-        <w:tc>
-          <w:tcPr>
-            <w:tcBorders>
-              <w:bottom w:val="none" w:sz="0" w:space="0" w:color="000000"/>
-              <w:top w:val="none" w:sz="0" w:space="0" w:color="000000"/>
-              <w:left w:val="none" w:sz="0" w:space="0" w:color="000000"/>
-              <w:right w:val="none" w:sz="0" w:space="0" w:color="000000"/>
-            </w:tcBorders>
-            <w:shd w:val="clear" w:color="auto" w:fill="FFFFFF"/>
-            <w:tcMar>
-              <w:top w:w="0" w:type="dxa"/>
-              <w:bottom w:w="0" w:type="dxa"/>
-              <w:left w:w="0" w:type="dxa"/>
-              <w:right w:w="0" w:type="dxa"/>
-            </w:tcMar>
-            <w:vAlign w:val="center"/>
-          </w:tcPr>
-          <w:p>
-            <w:pPr>
-              <w:pStyle w:val="Normal"/>
-              <w:jc w:val="left"/>
-              <w:pBdr>
-                <w:bottom w:val="none" w:sz="0" w:space="0" w:color="000000"/>
-                <w:top w:val="none" w:sz="0" w:space="0" w:color="000000"/>
-                <w:left w:val="none" w:sz="0" w:space="0" w:color="000000"/>
-                <w:right w:val="none" w:sz="0" w:space="0" w:color="000000"/>
-              </w:pBdr>
-              <w:spacing w:after="100" w:before="100" w:line="240"/>
-              <w:ind w:left="100" w:right="100" w:firstLine="0" w:firstLineChars="0"/>
-              <w:rPr>
-                <w:rFonts w:ascii="Arial" w:hAnsi="Arial" w:eastAsia="Arial" w:cs="Arial"/>
-                <w:i w:val="false"/>
-                <w:b w:val="false"/>
-                <w:u w:val="none"/>
-                <w:sz w:val="22"/>
-                <w:szCs w:val="22"/>
-                <w:color w:val="000000"/>
-              </w:rPr>
-            </w:pPr>
-            <w:r>
-              <w:rPr>
-                <w:rFonts w:ascii="Arial" w:hAnsi="Arial" w:eastAsia="Arial" w:cs="Arial"/>
-                <w:i w:val="false"/>
-                <w:b w:val="false"/>
-                <w:u w:val="none"/>
-                <w:sz w:val="22"/>
-                <w:szCs w:val="22"/>
-                <w:color w:val="000000"/>
-              </w:rPr>
-              <w:t xml:space="preserve">61</w:t>
+              <w:t xml:space="preserve">1</w:t>
+            </w:r>
+          </w:p>
+        </w:tc>
+        <w:tc>
+          <w:tcPr>
+            <w:tcBorders>
+              <w:bottom w:val="none" w:sz="0" w:space="0" w:color="000000"/>
+              <w:top w:val="none" w:sz="0" w:space="0" w:color="000000"/>
+              <w:left w:val="none" w:sz="0" w:space="0" w:color="000000"/>
+              <w:right w:val="none" w:sz="0" w:space="0" w:color="000000"/>
+            </w:tcBorders>
+            <w:shd w:val="clear" w:color="auto" w:fill="FFFFFF"/>
+            <w:tcMar>
+              <w:top w:w="0" w:type="dxa"/>
+              <w:bottom w:w="0" w:type="dxa"/>
+              <w:left w:w="0" w:type="dxa"/>
+              <w:right w:w="0" w:type="dxa"/>
+            </w:tcMar>
+            <w:vAlign w:val="center"/>
+          </w:tcPr>
+          <w:p>
+            <w:pPr>
+              <w:pStyle w:val="Normal"/>
+              <w:jc w:val="left"/>
+              <w:pBdr>
+                <w:bottom w:val="none" w:sz="0" w:space="0" w:color="000000"/>
+                <w:top w:val="none" w:sz="0" w:space="0" w:color="000000"/>
+                <w:left w:val="none" w:sz="0" w:space="0" w:color="000000"/>
+                <w:right w:val="none" w:sz="0" w:space="0" w:color="000000"/>
+              </w:pBdr>
+              <w:spacing w:after="100" w:before="100" w:line="240"/>
+              <w:ind w:left="100" w:right="100" w:firstLine="0" w:firstLineChars="0"/>
+              <w:rPr>
+                <w:rFonts w:ascii="Arial" w:hAnsi="Arial" w:eastAsia="Arial" w:cs="Arial"/>
+                <w:i w:val="false"/>
+                <w:b w:val="false"/>
+                <w:u w:val="none"/>
+                <w:sz w:val="22"/>
+                <w:szCs w:val="22"/>
+                <w:color w:val="000000"/>
+              </w:rPr>
+            </w:pPr>
+            <w:r>
+              <w:rPr>
+                <w:rFonts w:ascii="Arial" w:hAnsi="Arial" w:eastAsia="Arial" w:cs="Arial"/>
+                <w:i w:val="false"/>
+                <w:b w:val="false"/>
+                <w:u w:val="none"/>
+                <w:sz w:val="22"/>
+                <w:szCs w:val="22"/>
+                <w:color w:val="000000"/>
+              </w:rPr>
+              <w:t xml:space="preserve">65</w:t>
             </w:r>
           </w:p>
         </w:tc>
@@ -984,14 +984,14 @@
                 <w:szCs w:val="22"/>
                 <w:color w:val="000000"/>
               </w:rPr>
-              <w:t xml:space="preserve">10.3</w:t>
+              <w:t xml:space="preserve">4.4</w:t>
             </w:r>
           </w:p>
         </w:tc>
       </w:tr>
       <w:tr>
         <w:trPr>
-          <w:trHeight w:val="615" w:hRule="auto"/>
+          <w:trHeight w:val="617" w:hRule="auto"/>
         </w:trPr>
         body 3
         <w:tc>
@@ -1043,60 +1043,60 @@
                 <w:szCs w:val="22"/>
                 <w:color w:val="000000"/>
               </w:rPr>
-              <w:t xml:space="preserve">Contractor Requirements</w:t>
-            </w:r>
-          </w:p>
-        </w:tc>
-        <w:tc>
-          <w:tcPr>
-            <w:tcBorders>
-              <w:bottom w:val="none" w:sz="0" w:space="0" w:color="000000"/>
-              <w:top w:val="none" w:sz="0" w:space="0" w:color="000000"/>
-              <w:left w:val="none" w:sz="0" w:space="0" w:color="000000"/>
-              <w:right w:val="none" w:sz="0" w:space="0" w:color="000000"/>
-            </w:tcBorders>
-            <w:shd w:val="clear" w:color="auto" w:fill="FFFFFF"/>
-            <w:tcMar>
-              <w:top w:w="0" w:type="dxa"/>
-              <w:bottom w:w="0" w:type="dxa"/>
-              <w:left w:w="0" w:type="dxa"/>
-              <w:right w:w="0" w:type="dxa"/>
-            </w:tcMar>
-            <w:vAlign w:val="center"/>
-          </w:tcPr>
-          <w:p>
-            <w:pPr>
-              <w:pStyle w:val="Normal"/>
-              <w:jc w:val="left"/>
-              <w:pBdr>
-                <w:bottom w:val="none" w:sz="0" w:space="0" w:color="000000"/>
-                <w:top w:val="none" w:sz="0" w:space="0" w:color="000000"/>
-                <w:left w:val="none" w:sz="0" w:space="0" w:color="000000"/>
-                <w:right w:val="none" w:sz="0" w:space="0" w:color="000000"/>
-              </w:pBdr>
-              <w:spacing w:after="100" w:before="100" w:line="240"/>
-              <w:ind w:left="100" w:right="100" w:firstLine="0" w:firstLineChars="0"/>
-              <w:rPr>
-                <w:rFonts w:ascii="Arial" w:hAnsi="Arial" w:eastAsia="Arial" w:cs="Arial"/>
-                <w:i w:val="false"/>
-                <w:b w:val="false"/>
-                <w:u w:val="none"/>
-                <w:sz w:val="22"/>
-                <w:szCs w:val="22"/>
-                <w:color w:val="000000"/>
-              </w:rPr>
-            </w:pPr>
-            <w:r>
-              <w:rPr>
-                <w:rFonts w:ascii="Arial" w:hAnsi="Arial" w:eastAsia="Arial" w:cs="Arial"/>
-                <w:i w:val="false"/>
-                <w:b w:val="false"/>
-                <w:u w:val="none"/>
-                <w:sz w:val="22"/>
-                <w:szCs w:val="22"/>
-                <w:color w:val="000000"/>
-              </w:rPr>
-              <w:t xml:space="preserve">12</w:t>
+              <w:t xml:space="preserve">Safety-USCG: Fail to Conduct Drills and/or Safety Orientation</w:t>
+            </w:r>
+          </w:p>
+        </w:tc>
+        <w:tc>
+          <w:tcPr>
+            <w:tcBorders>
+              <w:bottom w:val="none" w:sz="0" w:space="0" w:color="000000"/>
+              <w:top w:val="none" w:sz="0" w:space="0" w:color="000000"/>
+              <w:left w:val="none" w:sz="0" w:space="0" w:color="000000"/>
+              <w:right w:val="none" w:sz="0" w:space="0" w:color="000000"/>
+            </w:tcBorders>
+            <w:shd w:val="clear" w:color="auto" w:fill="FFFFFF"/>
+            <w:tcMar>
+              <w:top w:w="0" w:type="dxa"/>
+              <w:bottom w:w="0" w:type="dxa"/>
+              <w:left w:w="0" w:type="dxa"/>
+              <w:right w:w="0" w:type="dxa"/>
+            </w:tcMar>
+            <w:vAlign w:val="center"/>
+          </w:tcPr>
+          <w:p>
+            <w:pPr>
+              <w:pStyle w:val="Normal"/>
+              <w:jc w:val="left"/>
+              <w:pBdr>
+                <w:bottom w:val="none" w:sz="0" w:space="0" w:color="000000"/>
+                <w:top w:val="none" w:sz="0" w:space="0" w:color="000000"/>
+                <w:left w:val="none" w:sz="0" w:space="0" w:color="000000"/>
+                <w:right w:val="none" w:sz="0" w:space="0" w:color="000000"/>
+              </w:pBdr>
+              <w:spacing w:after="100" w:before="100" w:line="240"/>
+              <w:ind w:left="100" w:right="100" w:firstLine="0" w:firstLineChars="0"/>
+              <w:rPr>
+                <w:rFonts w:ascii="Arial" w:hAnsi="Arial" w:eastAsia="Arial" w:cs="Arial"/>
+                <w:i w:val="false"/>
+                <w:b w:val="false"/>
+                <w:u w:val="none"/>
+                <w:sz w:val="22"/>
+                <w:szCs w:val="22"/>
+                <w:color w:val="000000"/>
+              </w:rPr>
+            </w:pPr>
+            <w:r>
+              <w:rPr>
+                <w:rFonts w:ascii="Arial" w:hAnsi="Arial" w:eastAsia="Arial" w:cs="Arial"/>
+                <w:i w:val="false"/>
+                <w:b w:val="false"/>
+                <w:u w:val="none"/>
+                <w:sz w:val="22"/>
+                <w:szCs w:val="22"/>
+                <w:color w:val="000000"/>
+              </w:rPr>
+              <w:t xml:space="preserve">24</w:t>
             </w:r>
           </w:p>
         </w:tc>
@@ -1202,7 +1202,7 @@
                 <w:szCs w:val="22"/>
                 <w:color w:val="000000"/>
               </w:rPr>
-              <w:t xml:space="preserve">11</w:t>
+              <w:t xml:space="preserve">23</w:t>
             </w:r>
           </w:p>
         </w:tc>
@@ -1308,14 +1308,14 @@
                 <w:szCs w:val="22"/>
                 <w:color w:val="000000"/>
               </w:rPr>
-              <w:t xml:space="preserve">8.3</w:t>
+              <w:t xml:space="preserve">4.2</w:t>
             </w:r>
           </w:p>
         </w:tc>
       </w:tr>
       <w:tr>
         <w:trPr>
-          <w:trHeight w:val="615" w:hRule="auto"/>
+          <w:trHeight w:val="617" w:hRule="auto"/>
         </w:trPr>
         body 4
         <w:tc>
@@ -1367,219 +1367,219 @@
                 <w:szCs w:val="22"/>
                 <w:color w:val="000000"/>
               </w:rPr>
-              <w:t xml:space="preserve">Prohibited Species/Marine Mammals/Seabirds</w:t>
-            </w:r>
-          </w:p>
-        </w:tc>
-        <w:tc>
-          <w:tcPr>
-            <w:tcBorders>
-              <w:bottom w:val="none" w:sz="0" w:space="0" w:color="000000"/>
-              <w:top w:val="none" w:sz="0" w:space="0" w:color="000000"/>
-              <w:left w:val="none" w:sz="0" w:space="0" w:color="000000"/>
-              <w:right w:val="none" w:sz="0" w:space="0" w:color="000000"/>
-            </w:tcBorders>
-            <w:shd w:val="clear" w:color="auto" w:fill="FFFFFF"/>
-            <w:tcMar>
-              <w:top w:w="0" w:type="dxa"/>
-              <w:bottom w:w="0" w:type="dxa"/>
-              <w:left w:w="0" w:type="dxa"/>
-              <w:right w:w="0" w:type="dxa"/>
-            </w:tcMar>
-            <w:vAlign w:val="center"/>
-          </w:tcPr>
-          <w:p>
-            <w:pPr>
-              <w:pStyle w:val="Normal"/>
-              <w:jc w:val="left"/>
-              <w:pBdr>
-                <w:bottom w:val="none" w:sz="0" w:space="0" w:color="000000"/>
-                <w:top w:val="none" w:sz="0" w:space="0" w:color="000000"/>
-                <w:left w:val="none" w:sz="0" w:space="0" w:color="000000"/>
-                <w:right w:val="none" w:sz="0" w:space="0" w:color="000000"/>
-              </w:pBdr>
-              <w:spacing w:after="100" w:before="100" w:line="240"/>
-              <w:ind w:left="100" w:right="100" w:firstLine="0" w:firstLineChars="0"/>
-              <w:rPr>
-                <w:rFonts w:ascii="Arial" w:hAnsi="Arial" w:eastAsia="Arial" w:cs="Arial"/>
-                <w:i w:val="false"/>
-                <w:b w:val="false"/>
-                <w:u w:val="none"/>
-                <w:sz w:val="22"/>
-                <w:szCs w:val="22"/>
-                <w:color w:val="000000"/>
-              </w:rPr>
-            </w:pPr>
-            <w:r>
-              <w:rPr>
-                <w:rFonts w:ascii="Arial" w:hAnsi="Arial" w:eastAsia="Arial" w:cs="Arial"/>
-                <w:i w:val="false"/>
-                <w:b w:val="false"/>
-                <w:u w:val="none"/>
-                <w:sz w:val="22"/>
-                <w:szCs w:val="22"/>
-                <w:color w:val="000000"/>
-              </w:rPr>
-              <w:t xml:space="preserve">82</w:t>
-            </w:r>
-          </w:p>
-        </w:tc>
-        <w:tc>
-          <w:tcPr>
-            <w:tcBorders>
-              <w:bottom w:val="none" w:sz="0" w:space="0" w:color="000000"/>
-              <w:top w:val="none" w:sz="0" w:space="0" w:color="000000"/>
-              <w:left w:val="none" w:sz="0" w:space="0" w:color="000000"/>
-              <w:right w:val="none" w:sz="0" w:space="0" w:color="000000"/>
-            </w:tcBorders>
-            <w:shd w:val="clear" w:color="auto" w:fill="FFFFFF"/>
-            <w:tcMar>
-              <w:top w:w="0" w:type="dxa"/>
-              <w:bottom w:w="0" w:type="dxa"/>
-              <w:left w:w="0" w:type="dxa"/>
-              <w:right w:w="0" w:type="dxa"/>
-            </w:tcMar>
-            <w:vAlign w:val="center"/>
-          </w:tcPr>
-          <w:p>
-            <w:pPr>
-              <w:pStyle w:val="Normal"/>
-              <w:jc w:val="left"/>
-              <w:pBdr>
-                <w:bottom w:val="none" w:sz="0" w:space="0" w:color="000000"/>
-                <w:top w:val="none" w:sz="0" w:space="0" w:color="000000"/>
-                <w:left w:val="none" w:sz="0" w:space="0" w:color="000000"/>
-                <w:right w:val="none" w:sz="0" w:space="0" w:color="000000"/>
-              </w:pBdr>
-              <w:spacing w:after="100" w:before="100" w:line="240"/>
-              <w:ind w:left="100" w:right="100" w:firstLine="0" w:firstLineChars="0"/>
-              <w:rPr>
-                <w:rFonts w:ascii="Arial" w:hAnsi="Arial" w:eastAsia="Arial" w:cs="Arial"/>
-                <w:i w:val="false"/>
-                <w:b w:val="false"/>
-                <w:u w:val="none"/>
-                <w:sz w:val="22"/>
-                <w:szCs w:val="22"/>
-                <w:color w:val="000000"/>
-              </w:rPr>
-            </w:pPr>
-            <w:r>
-              <w:rPr>
-                <w:rFonts w:ascii="Arial" w:hAnsi="Arial" w:eastAsia="Arial" w:cs="Arial"/>
-                <w:i w:val="false"/>
-                <w:b w:val="false"/>
-                <w:u w:val="none"/>
-                <w:sz w:val="22"/>
-                <w:szCs w:val="22"/>
-                <w:color w:val="000000"/>
-              </w:rPr>
-              <w:t xml:space="preserve">5</w:t>
-            </w:r>
-          </w:p>
-        </w:tc>
-        <w:tc>
-          <w:tcPr>
-            <w:tcBorders>
-              <w:bottom w:val="none" w:sz="0" w:space="0" w:color="000000"/>
-              <w:top w:val="none" w:sz="0" w:space="0" w:color="000000"/>
-              <w:left w:val="none" w:sz="0" w:space="0" w:color="000000"/>
-              <w:right w:val="none" w:sz="0" w:space="0" w:color="000000"/>
-            </w:tcBorders>
-            <w:shd w:val="clear" w:color="auto" w:fill="FFFFFF"/>
-            <w:tcMar>
-              <w:top w:w="0" w:type="dxa"/>
-              <w:bottom w:w="0" w:type="dxa"/>
-              <w:left w:w="0" w:type="dxa"/>
-              <w:right w:w="0" w:type="dxa"/>
-            </w:tcMar>
-            <w:vAlign w:val="center"/>
-          </w:tcPr>
-          <w:p>
-            <w:pPr>
-              <w:pStyle w:val="Normal"/>
-              <w:jc w:val="left"/>
-              <w:pBdr>
-                <w:bottom w:val="none" w:sz="0" w:space="0" w:color="000000"/>
-                <w:top w:val="none" w:sz="0" w:space="0" w:color="000000"/>
-                <w:left w:val="none" w:sz="0" w:space="0" w:color="000000"/>
-                <w:right w:val="none" w:sz="0" w:space="0" w:color="000000"/>
-              </w:pBdr>
-              <w:spacing w:after="100" w:before="100" w:line="240"/>
-              <w:ind w:left="100" w:right="100" w:firstLine="0" w:firstLineChars="0"/>
-              <w:rPr>
-                <w:rFonts w:ascii="Arial" w:hAnsi="Arial" w:eastAsia="Arial" w:cs="Arial"/>
-                <w:i w:val="false"/>
-                <w:b w:val="false"/>
-                <w:u w:val="none"/>
-                <w:sz w:val="22"/>
-                <w:szCs w:val="22"/>
-                <w:color w:val="000000"/>
-              </w:rPr>
-            </w:pPr>
-            <w:r>
-              <w:rPr>
-                <w:rFonts w:ascii="Arial" w:hAnsi="Arial" w:eastAsia="Arial" w:cs="Arial"/>
-                <w:i w:val="false"/>
-                <w:b w:val="false"/>
-                <w:u w:val="none"/>
-                <w:sz w:val="22"/>
-                <w:szCs w:val="22"/>
-                <w:color w:val="000000"/>
-              </w:rPr>
-              <w:t xml:space="preserve">76</w:t>
-            </w:r>
-          </w:p>
-        </w:tc>
-        <w:tc>
-          <w:tcPr>
-            <w:tcBorders>
-              <w:bottom w:val="none" w:sz="0" w:space="0" w:color="000000"/>
-              <w:top w:val="none" w:sz="0" w:space="0" w:color="000000"/>
-              <w:left w:val="none" w:sz="0" w:space="0" w:color="000000"/>
-              <w:right w:val="none" w:sz="0" w:space="0" w:color="000000"/>
-            </w:tcBorders>
-            <w:shd w:val="clear" w:color="auto" w:fill="FFFFFF"/>
-            <w:tcMar>
-              <w:top w:w="0" w:type="dxa"/>
-              <w:bottom w:w="0" w:type="dxa"/>
-              <w:left w:w="0" w:type="dxa"/>
-              <w:right w:w="0" w:type="dxa"/>
-            </w:tcMar>
-            <w:vAlign w:val="center"/>
-          </w:tcPr>
-          <w:p>
-            <w:pPr>
-              <w:pStyle w:val="Normal"/>
-              <w:jc w:val="left"/>
-              <w:pBdr>
-                <w:bottom w:val="none" w:sz="0" w:space="0" w:color="000000"/>
-                <w:top w:val="none" w:sz="0" w:space="0" w:color="000000"/>
-                <w:left w:val="none" w:sz="0" w:space="0" w:color="000000"/>
-                <w:right w:val="none" w:sz="0" w:space="0" w:color="000000"/>
-              </w:pBdr>
-              <w:spacing w:after="100" w:before="100" w:line="240"/>
-              <w:ind w:left="100" w:right="100" w:firstLine="0" w:firstLineChars="0"/>
-              <w:rPr>
-                <w:rFonts w:ascii="Arial" w:hAnsi="Arial" w:eastAsia="Arial" w:cs="Arial"/>
-                <w:i w:val="false"/>
-                <w:b w:val="false"/>
-                <w:u w:val="none"/>
-                <w:sz w:val="22"/>
-                <w:szCs w:val="22"/>
-                <w:color w:val="000000"/>
-              </w:rPr>
-            </w:pPr>
-            <w:r>
-              <w:rPr>
-                <w:rFonts w:ascii="Arial" w:hAnsi="Arial" w:eastAsia="Arial" w:cs="Arial"/>
-                <w:i w:val="false"/>
-                <w:b w:val="false"/>
-                <w:u w:val="none"/>
-                <w:sz w:val="22"/>
-                <w:szCs w:val="22"/>
-                <w:color w:val="000000"/>
-              </w:rPr>
-              <w:t xml:space="preserve">1</w:t>
+              <w:t xml:space="preserve">Observer Safety and Work Environment</w:t>
+            </w:r>
+          </w:p>
+        </w:tc>
+        <w:tc>
+          <w:tcPr>
+            <w:tcBorders>
+              <w:bottom w:val="none" w:sz="0" w:space="0" w:color="000000"/>
+              <w:top w:val="none" w:sz="0" w:space="0" w:color="000000"/>
+              <w:left w:val="none" w:sz="0" w:space="0" w:color="000000"/>
+              <w:right w:val="none" w:sz="0" w:space="0" w:color="000000"/>
+            </w:tcBorders>
+            <w:shd w:val="clear" w:color="auto" w:fill="FFFFFF"/>
+            <w:tcMar>
+              <w:top w:w="0" w:type="dxa"/>
+              <w:bottom w:w="0" w:type="dxa"/>
+              <w:left w:w="0" w:type="dxa"/>
+              <w:right w:w="0" w:type="dxa"/>
+            </w:tcMar>
+            <w:vAlign w:val="center"/>
+          </w:tcPr>
+          <w:p>
+            <w:pPr>
+              <w:pStyle w:val="Normal"/>
+              <w:jc w:val="left"/>
+              <w:pBdr>
+                <w:bottom w:val="none" w:sz="0" w:space="0" w:color="000000"/>
+                <w:top w:val="none" w:sz="0" w:space="0" w:color="000000"/>
+                <w:left w:val="none" w:sz="0" w:space="0" w:color="000000"/>
+                <w:right w:val="none" w:sz="0" w:space="0" w:color="000000"/>
+              </w:pBdr>
+              <w:spacing w:after="100" w:before="100" w:line="240"/>
+              <w:ind w:left="100" w:right="100" w:firstLine="0" w:firstLineChars="0"/>
+              <w:rPr>
+                <w:rFonts w:ascii="Arial" w:hAnsi="Arial" w:eastAsia="Arial" w:cs="Arial"/>
+                <w:i w:val="false"/>
+                <w:b w:val="false"/>
+                <w:u w:val="none"/>
+                <w:sz w:val="22"/>
+                <w:szCs w:val="22"/>
+                <w:color w:val="000000"/>
+              </w:rPr>
+            </w:pPr>
+            <w:r>
+              <w:rPr>
+                <w:rFonts w:ascii="Arial" w:hAnsi="Arial" w:eastAsia="Arial" w:cs="Arial"/>
+                <w:i w:val="false"/>
+                <w:b w:val="false"/>
+                <w:u w:val="none"/>
+                <w:sz w:val="22"/>
+                <w:szCs w:val="22"/>
+                <w:color w:val="000000"/>
+              </w:rPr>
+              <w:t xml:space="preserve">114</w:t>
+            </w:r>
+          </w:p>
+        </w:tc>
+        <w:tc>
+          <w:tcPr>
+            <w:tcBorders>
+              <w:bottom w:val="none" w:sz="0" w:space="0" w:color="000000"/>
+              <w:top w:val="none" w:sz="0" w:space="0" w:color="000000"/>
+              <w:left w:val="none" w:sz="0" w:space="0" w:color="000000"/>
+              <w:right w:val="none" w:sz="0" w:space="0" w:color="000000"/>
+            </w:tcBorders>
+            <w:shd w:val="clear" w:color="auto" w:fill="FFFFFF"/>
+            <w:tcMar>
+              <w:top w:w="0" w:type="dxa"/>
+              <w:bottom w:w="0" w:type="dxa"/>
+              <w:left w:w="0" w:type="dxa"/>
+              <w:right w:w="0" w:type="dxa"/>
+            </w:tcMar>
+            <w:vAlign w:val="center"/>
+          </w:tcPr>
+          <w:p>
+            <w:pPr>
+              <w:pStyle w:val="Normal"/>
+              <w:jc w:val="left"/>
+              <w:pBdr>
+                <w:bottom w:val="none" w:sz="0" w:space="0" w:color="000000"/>
+                <w:top w:val="none" w:sz="0" w:space="0" w:color="000000"/>
+                <w:left w:val="none" w:sz="0" w:space="0" w:color="000000"/>
+                <w:right w:val="none" w:sz="0" w:space="0" w:color="000000"/>
+              </w:pBdr>
+              <w:spacing w:after="100" w:before="100" w:line="240"/>
+              <w:ind w:left="100" w:right="100" w:firstLine="0" w:firstLineChars="0"/>
+              <w:rPr>
+                <w:rFonts w:ascii="Arial" w:hAnsi="Arial" w:eastAsia="Arial" w:cs="Arial"/>
+                <w:i w:val="false"/>
+                <w:b w:val="false"/>
+                <w:u w:val="none"/>
+                <w:sz w:val="22"/>
+                <w:szCs w:val="22"/>
+                <w:color w:val="000000"/>
+              </w:rPr>
+            </w:pPr>
+            <w:r>
+              <w:rPr>
+                <w:rFonts w:ascii="Arial" w:hAnsi="Arial" w:eastAsia="Arial" w:cs="Arial"/>
+                <w:i w:val="false"/>
+                <w:b w:val="false"/>
+                <w:u w:val="none"/>
+                <w:sz w:val="22"/>
+                <w:szCs w:val="22"/>
+                <w:color w:val="000000"/>
+              </w:rPr>
+              <w:t xml:space="preserve">2</w:t>
+            </w:r>
+          </w:p>
+        </w:tc>
+        <w:tc>
+          <w:tcPr>
+            <w:tcBorders>
+              <w:bottom w:val="none" w:sz="0" w:space="0" w:color="000000"/>
+              <w:top w:val="none" w:sz="0" w:space="0" w:color="000000"/>
+              <w:left w:val="none" w:sz="0" w:space="0" w:color="000000"/>
+              <w:right w:val="none" w:sz="0" w:space="0" w:color="000000"/>
+            </w:tcBorders>
+            <w:shd w:val="clear" w:color="auto" w:fill="FFFFFF"/>
+            <w:tcMar>
+              <w:top w:w="0" w:type="dxa"/>
+              <w:bottom w:w="0" w:type="dxa"/>
+              <w:left w:w="0" w:type="dxa"/>
+              <w:right w:w="0" w:type="dxa"/>
+            </w:tcMar>
+            <w:vAlign w:val="center"/>
+          </w:tcPr>
+          <w:p>
+            <w:pPr>
+              <w:pStyle w:val="Normal"/>
+              <w:jc w:val="left"/>
+              <w:pBdr>
+                <w:bottom w:val="none" w:sz="0" w:space="0" w:color="000000"/>
+                <w:top w:val="none" w:sz="0" w:space="0" w:color="000000"/>
+                <w:left w:val="none" w:sz="0" w:space="0" w:color="000000"/>
+                <w:right w:val="none" w:sz="0" w:space="0" w:color="000000"/>
+              </w:pBdr>
+              <w:spacing w:after="100" w:before="100" w:line="240"/>
+              <w:ind w:left="100" w:right="100" w:firstLine="0" w:firstLineChars="0"/>
+              <w:rPr>
+                <w:rFonts w:ascii="Arial" w:hAnsi="Arial" w:eastAsia="Arial" w:cs="Arial"/>
+                <w:i w:val="false"/>
+                <w:b w:val="false"/>
+                <w:u w:val="none"/>
+                <w:sz w:val="22"/>
+                <w:szCs w:val="22"/>
+                <w:color w:val="000000"/>
+              </w:rPr>
+            </w:pPr>
+            <w:r>
+              <w:rPr>
+                <w:rFonts w:ascii="Arial" w:hAnsi="Arial" w:eastAsia="Arial" w:cs="Arial"/>
+                <w:i w:val="false"/>
+                <w:b w:val="false"/>
+                <w:u w:val="none"/>
+                <w:sz w:val="22"/>
+                <w:szCs w:val="22"/>
+                <w:color w:val="000000"/>
+              </w:rPr>
+              <w:t xml:space="preserve">110</w:t>
+            </w:r>
+          </w:p>
+        </w:tc>
+        <w:tc>
+          <w:tcPr>
+            <w:tcBorders>
+              <w:bottom w:val="none" w:sz="0" w:space="0" w:color="000000"/>
+              <w:top w:val="none" w:sz="0" w:space="0" w:color="000000"/>
+              <w:left w:val="none" w:sz="0" w:space="0" w:color="000000"/>
+              <w:right w:val="none" w:sz="0" w:space="0" w:color="000000"/>
+            </w:tcBorders>
+            <w:shd w:val="clear" w:color="auto" w:fill="FFFFFF"/>
+            <w:tcMar>
+              <w:top w:w="0" w:type="dxa"/>
+              <w:bottom w:w="0" w:type="dxa"/>
+              <w:left w:w="0" w:type="dxa"/>
+              <w:right w:w="0" w:type="dxa"/>
+            </w:tcMar>
+            <w:vAlign w:val="center"/>
+          </w:tcPr>
+          <w:p>
+            <w:pPr>
+              <w:pStyle w:val="Normal"/>
+              <w:jc w:val="left"/>
+              <w:pBdr>
+                <w:bottom w:val="none" w:sz="0" w:space="0" w:color="000000"/>
+                <w:top w:val="none" w:sz="0" w:space="0" w:color="000000"/>
+                <w:left w:val="none" w:sz="0" w:space="0" w:color="000000"/>
+                <w:right w:val="none" w:sz="0" w:space="0" w:color="000000"/>
+              </w:pBdr>
+              <w:spacing w:after="100" w:before="100" w:line="240"/>
+              <w:ind w:left="100" w:right="100" w:firstLine="0" w:firstLineChars="0"/>
+              <w:rPr>
+                <w:rFonts w:ascii="Arial" w:hAnsi="Arial" w:eastAsia="Arial" w:cs="Arial"/>
+                <w:i w:val="false"/>
+                <w:b w:val="false"/>
+                <w:u w:val="none"/>
+                <w:sz w:val="22"/>
+                <w:szCs w:val="22"/>
+                <w:color w:val="000000"/>
+              </w:rPr>
+            </w:pPr>
+            <w:r>
+              <w:rPr>
+                <w:rFonts w:ascii="Arial" w:hAnsi="Arial" w:eastAsia="Arial" w:cs="Arial"/>
+                <w:i w:val="false"/>
+                <w:b w:val="false"/>
+                <w:u w:val="none"/>
+                <w:sz w:val="22"/>
+                <w:szCs w:val="22"/>
+                <w:color w:val="000000"/>
+              </w:rPr>
+              <w:t xml:space="preserve">2</w:t>
             </w:r>
           </w:p>
         </w:tc>
@@ -1632,7 +1632,7 @@
                 <w:szCs w:val="22"/>
                 <w:color w:val="000000"/>
               </w:rPr>
-              <w:t xml:space="preserve">7.3</w:t>
+              <w:t xml:space="preserve">3.5</w:t>
             </w:r>
           </w:p>
         </w:tc>
@@ -1850,60 +1850,60 @@
                 <w:szCs w:val="22"/>
                 <w:color w:val="000000"/>
               </w:rPr>
-              <w:t xml:space="preserve">60</w:t>
-            </w:r>
-          </w:p>
-        </w:tc>
-        <w:tc>
-          <w:tcPr>
-            <w:tcBorders>
-              <w:bottom w:val="none" w:sz="0" w:space="0" w:color="000000"/>
-              <w:top w:val="none" w:sz="0" w:space="0" w:color="000000"/>
-              <w:left w:val="none" w:sz="0" w:space="0" w:color="000000"/>
-              <w:right w:val="none" w:sz="0" w:space="0" w:color="000000"/>
-            </w:tcBorders>
-            <w:shd w:val="clear" w:color="auto" w:fill="FFFFFF"/>
-            <w:tcMar>
-              <w:top w:w="0" w:type="dxa"/>
-              <w:bottom w:w="0" w:type="dxa"/>
-              <w:left w:w="0" w:type="dxa"/>
-              <w:right w:w="0" w:type="dxa"/>
-            </w:tcMar>
-            <w:vAlign w:val="center"/>
-          </w:tcPr>
-          <w:p>
-            <w:pPr>
-              <w:pStyle w:val="Normal"/>
-              <w:jc w:val="left"/>
-              <w:pBdr>
-                <w:bottom w:val="none" w:sz="0" w:space="0" w:color="000000"/>
-                <w:top w:val="none" w:sz="0" w:space="0" w:color="000000"/>
-                <w:left w:val="none" w:sz="0" w:space="0" w:color="000000"/>
-                <w:right w:val="none" w:sz="0" w:space="0" w:color="000000"/>
-              </w:pBdr>
-              <w:spacing w:after="100" w:before="100" w:line="240"/>
-              <w:ind w:left="100" w:right="100" w:firstLine="0" w:firstLineChars="0"/>
-              <w:rPr>
-                <w:rFonts w:ascii="Arial" w:hAnsi="Arial" w:eastAsia="Arial" w:cs="Arial"/>
-                <w:i w:val="false"/>
-                <w:b w:val="false"/>
-                <w:u w:val="none"/>
-                <w:sz w:val="22"/>
-                <w:szCs w:val="22"/>
-                <w:color w:val="000000"/>
-              </w:rPr>
-            </w:pPr>
-            <w:r>
-              <w:rPr>
-                <w:rFonts w:ascii="Arial" w:hAnsi="Arial" w:eastAsia="Arial" w:cs="Arial"/>
-                <w:i w:val="false"/>
-                <w:b w:val="false"/>
-                <w:u w:val="none"/>
-                <w:sz w:val="22"/>
-                <w:szCs w:val="22"/>
-                <w:color w:val="000000"/>
-              </w:rPr>
-              <w:t xml:space="preserve">2</w:t>
+              <w:t xml:space="preserve">61</w:t>
+            </w:r>
+          </w:p>
+        </w:tc>
+        <w:tc>
+          <w:tcPr>
+            <w:tcBorders>
+              <w:bottom w:val="none" w:sz="0" w:space="0" w:color="000000"/>
+              <w:top w:val="none" w:sz="0" w:space="0" w:color="000000"/>
+              <w:left w:val="none" w:sz="0" w:space="0" w:color="000000"/>
+              <w:right w:val="none" w:sz="0" w:space="0" w:color="000000"/>
+            </w:tcBorders>
+            <w:shd w:val="clear" w:color="auto" w:fill="FFFFFF"/>
+            <w:tcMar>
+              <w:top w:w="0" w:type="dxa"/>
+              <w:bottom w:w="0" w:type="dxa"/>
+              <w:left w:w="0" w:type="dxa"/>
+              <w:right w:w="0" w:type="dxa"/>
+            </w:tcMar>
+            <w:vAlign w:val="center"/>
+          </w:tcPr>
+          <w:p>
+            <w:pPr>
+              <w:pStyle w:val="Normal"/>
+              <w:jc w:val="left"/>
+              <w:pBdr>
+                <w:bottom w:val="none" w:sz="0" w:space="0" w:color="000000"/>
+                <w:top w:val="none" w:sz="0" w:space="0" w:color="000000"/>
+                <w:left w:val="none" w:sz="0" w:space="0" w:color="000000"/>
+                <w:right w:val="none" w:sz="0" w:space="0" w:color="000000"/>
+              </w:pBdr>
+              <w:spacing w:after="100" w:before="100" w:line="240"/>
+              <w:ind w:left="100" w:right="100" w:firstLine="0" w:firstLineChars="0"/>
+              <w:rPr>
+                <w:rFonts w:ascii="Arial" w:hAnsi="Arial" w:eastAsia="Arial" w:cs="Arial"/>
+                <w:i w:val="false"/>
+                <w:b w:val="false"/>
+                <w:u w:val="none"/>
+                <w:sz w:val="22"/>
+                <w:szCs w:val="22"/>
+                <w:color w:val="000000"/>
+              </w:rPr>
+            </w:pPr>
+            <w:r>
+              <w:rPr>
+                <w:rFonts w:ascii="Arial" w:hAnsi="Arial" w:eastAsia="Arial" w:cs="Arial"/>
+                <w:i w:val="false"/>
+                <w:b w:val="false"/>
+                <w:u w:val="none"/>
+                <w:sz w:val="22"/>
+                <w:szCs w:val="22"/>
+                <w:color w:val="000000"/>
+              </w:rPr>
+              <w:t xml:space="preserve">1</w:t>
             </w:r>
           </w:p>
         </w:tc>
@@ -1956,7 +1956,655 @@
                 <w:szCs w:val="22"/>
                 <w:color w:val="000000"/>
               </w:rPr>
-              <w:t xml:space="preserve">4.8</w:t>
+              <w:t xml:space="preserve">3.2</w:t>
+            </w:r>
+          </w:p>
+        </w:tc>
+      </w:tr>
+      <w:tr>
+        <w:trPr>
+          <w:trHeight w:val="615" w:hRule="auto"/>
+        </w:trPr>
+        body 6
+        <w:tc>
+          <w:tcPr>
+            <w:tcBorders>
+              <w:bottom w:val="none" w:sz="0" w:space="0" w:color="000000"/>
+              <w:top w:val="none" w:sz="0" w:space="0" w:color="000000"/>
+              <w:left w:val="none" w:sz="0" w:space="0" w:color="000000"/>
+              <w:right w:val="none" w:sz="0" w:space="0" w:color="000000"/>
+            </w:tcBorders>
+            <w:shd w:val="clear" w:color="auto" w:fill="FFFFFF"/>
+            <w:tcMar>
+              <w:top w:w="0" w:type="dxa"/>
+              <w:bottom w:w="0" w:type="dxa"/>
+              <w:left w:w="0" w:type="dxa"/>
+              <w:right w:w="0" w:type="dxa"/>
+            </w:tcMar>
+            <w:vAlign w:val="center"/>
+          </w:tcPr>
+          <w:p>
+            <w:pPr>
+              <w:pStyle w:val="Normal"/>
+              <w:jc w:val="left"/>
+              <w:pBdr>
+                <w:bottom w:val="none" w:sz="0" w:space="0" w:color="000000"/>
+                <w:top w:val="none" w:sz="0" w:space="0" w:color="000000"/>
+                <w:left w:val="none" w:sz="0" w:space="0" w:color="000000"/>
+                <w:right w:val="none" w:sz="0" w:space="0" w:color="000000"/>
+              </w:pBdr>
+              <w:spacing w:after="100" w:before="100" w:line="240"/>
+              <w:ind w:left="100" w:right="100" w:firstLine="0" w:firstLineChars="0"/>
+              <w:rPr>
+                <w:rFonts w:ascii="Arial" w:hAnsi="Arial" w:eastAsia="Arial" w:cs="Arial"/>
+                <w:i w:val="false"/>
+                <w:b w:val="false"/>
+                <w:u w:val="none"/>
+                <w:sz w:val="22"/>
+                <w:szCs w:val="22"/>
+                <w:color w:val="000000"/>
+              </w:rPr>
+            </w:pPr>
+            <w:r>
+              <w:rPr>
+                <w:rFonts w:ascii="Arial" w:hAnsi="Arial" w:eastAsia="Arial" w:cs="Arial"/>
+                <w:i w:val="false"/>
+                <w:b w:val="false"/>
+                <w:u w:val="none"/>
+                <w:sz w:val="22"/>
+                <w:szCs w:val="22"/>
+                <w:color w:val="000000"/>
+              </w:rPr>
+              <w:t xml:space="preserve">Gear/Equipment Requirements</w:t>
+            </w:r>
+          </w:p>
+        </w:tc>
+        <w:tc>
+          <w:tcPr>
+            <w:tcBorders>
+              <w:bottom w:val="none" w:sz="0" w:space="0" w:color="000000"/>
+              <w:top w:val="none" w:sz="0" w:space="0" w:color="000000"/>
+              <w:left w:val="none" w:sz="0" w:space="0" w:color="000000"/>
+              <w:right w:val="none" w:sz="0" w:space="0" w:color="000000"/>
+            </w:tcBorders>
+            <w:shd w:val="clear" w:color="auto" w:fill="FFFFFF"/>
+            <w:tcMar>
+              <w:top w:w="0" w:type="dxa"/>
+              <w:bottom w:w="0" w:type="dxa"/>
+              <w:left w:w="0" w:type="dxa"/>
+              <w:right w:w="0" w:type="dxa"/>
+            </w:tcMar>
+            <w:vAlign w:val="center"/>
+          </w:tcPr>
+          <w:p>
+            <w:pPr>
+              <w:pStyle w:val="Normal"/>
+              <w:jc w:val="left"/>
+              <w:pBdr>
+                <w:bottom w:val="none" w:sz="0" w:space="0" w:color="000000"/>
+                <w:top w:val="none" w:sz="0" w:space="0" w:color="000000"/>
+                <w:left w:val="none" w:sz="0" w:space="0" w:color="000000"/>
+                <w:right w:val="none" w:sz="0" w:space="0" w:color="000000"/>
+              </w:pBdr>
+              <w:spacing w:after="100" w:before="100" w:line="240"/>
+              <w:ind w:left="100" w:right="100" w:firstLine="0" w:firstLineChars="0"/>
+              <w:rPr>
+                <w:rFonts w:ascii="Arial" w:hAnsi="Arial" w:eastAsia="Arial" w:cs="Arial"/>
+                <w:i w:val="false"/>
+                <w:b w:val="false"/>
+                <w:u w:val="none"/>
+                <w:sz w:val="22"/>
+                <w:szCs w:val="22"/>
+                <w:color w:val="000000"/>
+              </w:rPr>
+            </w:pPr>
+            <w:r>
+              <w:rPr>
+                <w:rFonts w:ascii="Arial" w:hAnsi="Arial" w:eastAsia="Arial" w:cs="Arial"/>
+                <w:i w:val="false"/>
+                <w:b w:val="false"/>
+                <w:u w:val="none"/>
+                <w:sz w:val="22"/>
+                <w:szCs w:val="22"/>
+                <w:color w:val="000000"/>
+              </w:rPr>
+              <w:t xml:space="preserve">34</w:t>
+            </w:r>
+          </w:p>
+        </w:tc>
+        <w:tc>
+          <w:tcPr>
+            <w:tcBorders>
+              <w:bottom w:val="none" w:sz="0" w:space="0" w:color="000000"/>
+              <w:top w:val="none" w:sz="0" w:space="0" w:color="000000"/>
+              <w:left w:val="none" w:sz="0" w:space="0" w:color="000000"/>
+              <w:right w:val="none" w:sz="0" w:space="0" w:color="000000"/>
+            </w:tcBorders>
+            <w:shd w:val="clear" w:color="auto" w:fill="FFFFFF"/>
+            <w:tcMar>
+              <w:top w:w="0" w:type="dxa"/>
+              <w:bottom w:w="0" w:type="dxa"/>
+              <w:left w:w="0" w:type="dxa"/>
+              <w:right w:w="0" w:type="dxa"/>
+            </w:tcMar>
+            <w:vAlign w:val="center"/>
+          </w:tcPr>
+          <w:p>
+            <w:pPr>
+              <w:pStyle w:val="Normal"/>
+              <w:jc w:val="left"/>
+              <w:pBdr>
+                <w:bottom w:val="none" w:sz="0" w:space="0" w:color="000000"/>
+                <w:top w:val="none" w:sz="0" w:space="0" w:color="000000"/>
+                <w:left w:val="none" w:sz="0" w:space="0" w:color="000000"/>
+                <w:right w:val="none" w:sz="0" w:space="0" w:color="000000"/>
+              </w:pBdr>
+              <w:spacing w:after="100" w:before="100" w:line="240"/>
+              <w:ind w:left="100" w:right="100" w:firstLine="0" w:firstLineChars="0"/>
+              <w:rPr>
+                <w:rFonts w:ascii="Arial" w:hAnsi="Arial" w:eastAsia="Arial" w:cs="Arial"/>
+                <w:i w:val="false"/>
+                <w:b w:val="false"/>
+                <w:u w:val="none"/>
+                <w:sz w:val="22"/>
+                <w:szCs w:val="22"/>
+                <w:color w:val="000000"/>
+              </w:rPr>
+            </w:pPr>
+            <w:r>
+              <w:rPr>
+                <w:rFonts w:ascii="Arial" w:hAnsi="Arial" w:eastAsia="Arial" w:cs="Arial"/>
+                <w:i w:val="false"/>
+                <w:b w:val="false"/>
+                <w:u w:val="none"/>
+                <w:sz w:val="22"/>
+                <w:szCs w:val="22"/>
+                <w:color w:val="000000"/>
+              </w:rPr>
+              <w:t xml:space="preserve">1</w:t>
+            </w:r>
+          </w:p>
+        </w:tc>
+        <w:tc>
+          <w:tcPr>
+            <w:tcBorders>
+              <w:bottom w:val="none" w:sz="0" w:space="0" w:color="000000"/>
+              <w:top w:val="none" w:sz="0" w:space="0" w:color="000000"/>
+              <w:left w:val="none" w:sz="0" w:space="0" w:color="000000"/>
+              <w:right w:val="none" w:sz="0" w:space="0" w:color="000000"/>
+            </w:tcBorders>
+            <w:shd w:val="clear" w:color="auto" w:fill="FFFFFF"/>
+            <w:tcMar>
+              <w:top w:w="0" w:type="dxa"/>
+              <w:bottom w:w="0" w:type="dxa"/>
+              <w:left w:w="0" w:type="dxa"/>
+              <w:right w:w="0" w:type="dxa"/>
+            </w:tcMar>
+            <w:vAlign w:val="center"/>
+          </w:tcPr>
+          <w:p>
+            <w:pPr>
+              <w:pStyle w:val="Normal"/>
+              <w:jc w:val="left"/>
+              <w:pBdr>
+                <w:bottom w:val="none" w:sz="0" w:space="0" w:color="000000"/>
+                <w:top w:val="none" w:sz="0" w:space="0" w:color="000000"/>
+                <w:left w:val="none" w:sz="0" w:space="0" w:color="000000"/>
+                <w:right w:val="none" w:sz="0" w:space="0" w:color="000000"/>
+              </w:pBdr>
+              <w:spacing w:after="100" w:before="100" w:line="240"/>
+              <w:ind w:left="100" w:right="100" w:firstLine="0" w:firstLineChars="0"/>
+              <w:rPr>
+                <w:rFonts w:ascii="Arial" w:hAnsi="Arial" w:eastAsia="Arial" w:cs="Arial"/>
+                <w:i w:val="false"/>
+                <w:b w:val="false"/>
+                <w:u w:val="none"/>
+                <w:sz w:val="22"/>
+                <w:szCs w:val="22"/>
+                <w:color w:val="000000"/>
+              </w:rPr>
+            </w:pPr>
+            <w:r>
+              <w:rPr>
+                <w:rFonts w:ascii="Arial" w:hAnsi="Arial" w:eastAsia="Arial" w:cs="Arial"/>
+                <w:i w:val="false"/>
+                <w:b w:val="false"/>
+                <w:u w:val="none"/>
+                <w:sz w:val="22"/>
+                <w:szCs w:val="22"/>
+                <w:color w:val="000000"/>
+              </w:rPr>
+              <w:t xml:space="preserve">33</w:t>
+            </w:r>
+          </w:p>
+        </w:tc>
+        <w:tc>
+          <w:tcPr>
+            <w:tcBorders>
+              <w:bottom w:val="none" w:sz="0" w:space="0" w:color="000000"/>
+              <w:top w:val="none" w:sz="0" w:space="0" w:color="000000"/>
+              <w:left w:val="none" w:sz="0" w:space="0" w:color="000000"/>
+              <w:right w:val="none" w:sz="0" w:space="0" w:color="000000"/>
+            </w:tcBorders>
+            <w:shd w:val="clear" w:color="auto" w:fill="FFFFFF"/>
+            <w:tcMar>
+              <w:top w:w="0" w:type="dxa"/>
+              <w:bottom w:w="0" w:type="dxa"/>
+              <w:left w:w="0" w:type="dxa"/>
+              <w:right w:w="0" w:type="dxa"/>
+            </w:tcMar>
+            <w:vAlign w:val="center"/>
+          </w:tcPr>
+          <w:p>
+            <w:pPr>
+              <w:pStyle w:val="Normal"/>
+              <w:jc w:val="left"/>
+              <w:pBdr>
+                <w:bottom w:val="none" w:sz="0" w:space="0" w:color="000000"/>
+                <w:top w:val="none" w:sz="0" w:space="0" w:color="000000"/>
+                <w:left w:val="none" w:sz="0" w:space="0" w:color="000000"/>
+                <w:right w:val="none" w:sz="0" w:space="0" w:color="000000"/>
+              </w:pBdr>
+              <w:spacing w:after="100" w:before="100" w:line="240"/>
+              <w:ind w:left="100" w:right="100" w:firstLine="0" w:firstLineChars="0"/>
+              <w:rPr>
+                <w:rFonts w:ascii="Arial" w:hAnsi="Arial" w:eastAsia="Arial" w:cs="Arial"/>
+                <w:i w:val="false"/>
+                <w:b w:val="false"/>
+                <w:u w:val="none"/>
+                <w:sz w:val="22"/>
+                <w:szCs w:val="22"/>
+                <w:color w:val="000000"/>
+              </w:rPr>
+            </w:pPr>
+            <w:r>
+              <w:rPr>
+                <w:rFonts w:ascii="Arial" w:hAnsi="Arial" w:eastAsia="Arial" w:cs="Arial"/>
+                <w:i w:val="false"/>
+                <w:b w:val="false"/>
+                <w:u w:val="none"/>
+                <w:sz w:val="22"/>
+                <w:szCs w:val="22"/>
+                <w:color w:val="000000"/>
+              </w:rPr>
+              <w:t xml:space="preserve">0</w:t>
+            </w:r>
+          </w:p>
+        </w:tc>
+        <w:tc>
+          <w:tcPr>
+            <w:tcBorders>
+              <w:bottom w:val="none" w:sz="0" w:space="0" w:color="000000"/>
+              <w:top w:val="none" w:sz="0" w:space="0" w:color="000000"/>
+              <w:left w:val="none" w:sz="0" w:space="0" w:color="000000"/>
+              <w:right w:val="none" w:sz="0" w:space="0" w:color="000000"/>
+            </w:tcBorders>
+            <w:shd w:val="clear" w:color="auto" w:fill="FFFFFF"/>
+            <w:tcMar>
+              <w:top w:w="0" w:type="dxa"/>
+              <w:bottom w:w="0" w:type="dxa"/>
+              <w:left w:w="0" w:type="dxa"/>
+              <w:right w:w="0" w:type="dxa"/>
+            </w:tcMar>
+            <w:vAlign w:val="center"/>
+          </w:tcPr>
+          <w:p>
+            <w:pPr>
+              <w:pStyle w:val="Normal"/>
+              <w:jc w:val="right"/>
+              <w:pBdr>
+                <w:bottom w:val="none" w:sz="0" w:space="0" w:color="000000"/>
+                <w:top w:val="none" w:sz="0" w:space="0" w:color="000000"/>
+                <w:left w:val="none" w:sz="0" w:space="0" w:color="000000"/>
+                <w:right w:val="none" w:sz="0" w:space="0" w:color="000000"/>
+              </w:pBdr>
+              <w:spacing w:after="100" w:before="100" w:line="240"/>
+              <w:ind w:left="100" w:right="100" w:firstLine="0" w:firstLineChars="0"/>
+              <w:rPr>
+                <w:rFonts w:ascii="Arial" w:hAnsi="Arial" w:eastAsia="Arial" w:cs="Arial"/>
+                <w:i w:val="false"/>
+                <w:b w:val="false"/>
+                <w:u w:val="none"/>
+                <w:sz w:val="22"/>
+                <w:szCs w:val="22"/>
+                <w:color w:val="000000"/>
+              </w:rPr>
+            </w:pPr>
+            <w:r>
+              <w:rPr>
+                <w:rFonts w:ascii="Arial" w:hAnsi="Arial" w:eastAsia="Arial" w:cs="Arial"/>
+                <w:i w:val="false"/>
+                <w:b w:val="false"/>
+                <w:u w:val="none"/>
+                <w:sz w:val="22"/>
+                <w:szCs w:val="22"/>
+                <w:color w:val="000000"/>
+              </w:rPr>
+              <w:t xml:space="preserve">2.9</w:t>
+            </w:r>
+          </w:p>
+        </w:tc>
+      </w:tr>
+      <w:tr>
+        <w:trPr>
+          <w:trHeight w:val="615" w:hRule="auto"/>
+        </w:trPr>
+        body 7
+        <w:tc>
+          <w:tcPr>
+            <w:tcBorders>
+              <w:bottom w:val="none" w:sz="0" w:space="0" w:color="000000"/>
+              <w:top w:val="none" w:sz="0" w:space="0" w:color="000000"/>
+              <w:left w:val="none" w:sz="0" w:space="0" w:color="000000"/>
+              <w:right w:val="none" w:sz="0" w:space="0" w:color="000000"/>
+            </w:tcBorders>
+            <w:shd w:val="clear" w:color="auto" w:fill="FFFFFF"/>
+            <w:tcMar>
+              <w:top w:w="0" w:type="dxa"/>
+              <w:bottom w:w="0" w:type="dxa"/>
+              <w:left w:w="0" w:type="dxa"/>
+              <w:right w:w="0" w:type="dxa"/>
+            </w:tcMar>
+            <w:vAlign w:val="center"/>
+          </w:tcPr>
+          <w:p>
+            <w:pPr>
+              <w:pStyle w:val="Normal"/>
+              <w:jc w:val="left"/>
+              <w:pBdr>
+                <w:bottom w:val="none" w:sz="0" w:space="0" w:color="000000"/>
+                <w:top w:val="none" w:sz="0" w:space="0" w:color="000000"/>
+                <w:left w:val="none" w:sz="0" w:space="0" w:color="000000"/>
+                <w:right w:val="none" w:sz="0" w:space="0" w:color="000000"/>
+              </w:pBdr>
+              <w:spacing w:after="100" w:before="100" w:line="240"/>
+              <w:ind w:left="100" w:right="100" w:firstLine="0" w:firstLineChars="0"/>
+              <w:rPr>
+                <w:rFonts w:ascii="Arial" w:hAnsi="Arial" w:eastAsia="Arial" w:cs="Arial"/>
+                <w:i w:val="false"/>
+                <w:b w:val="false"/>
+                <w:u w:val="none"/>
+                <w:sz w:val="22"/>
+                <w:szCs w:val="22"/>
+                <w:color w:val="000000"/>
+              </w:rPr>
+            </w:pPr>
+            <w:r>
+              <w:rPr>
+                <w:rFonts w:ascii="Arial" w:hAnsi="Arial" w:eastAsia="Arial" w:cs="Arial"/>
+                <w:i w:val="false"/>
+                <w:b w:val="false"/>
+                <w:u w:val="none"/>
+                <w:sz w:val="22"/>
+                <w:szCs w:val="22"/>
+                <w:color w:val="000000"/>
+              </w:rPr>
+              <w:t xml:space="preserve">Operational Requirements</w:t>
+            </w:r>
+          </w:p>
+        </w:tc>
+        <w:tc>
+          <w:tcPr>
+            <w:tcBorders>
+              <w:bottom w:val="none" w:sz="0" w:space="0" w:color="000000"/>
+              <w:top w:val="none" w:sz="0" w:space="0" w:color="000000"/>
+              <w:left w:val="none" w:sz="0" w:space="0" w:color="000000"/>
+              <w:right w:val="none" w:sz="0" w:space="0" w:color="000000"/>
+            </w:tcBorders>
+            <w:shd w:val="clear" w:color="auto" w:fill="FFFFFF"/>
+            <w:tcMar>
+              <w:top w:w="0" w:type="dxa"/>
+              <w:bottom w:w="0" w:type="dxa"/>
+              <w:left w:w="0" w:type="dxa"/>
+              <w:right w:w="0" w:type="dxa"/>
+            </w:tcMar>
+            <w:vAlign w:val="center"/>
+          </w:tcPr>
+          <w:p>
+            <w:pPr>
+              <w:pStyle w:val="Normal"/>
+              <w:jc w:val="left"/>
+              <w:pBdr>
+                <w:bottom w:val="none" w:sz="0" w:space="0" w:color="000000"/>
+                <w:top w:val="none" w:sz="0" w:space="0" w:color="000000"/>
+                <w:left w:val="none" w:sz="0" w:space="0" w:color="000000"/>
+                <w:right w:val="none" w:sz="0" w:space="0" w:color="000000"/>
+              </w:pBdr>
+              <w:spacing w:after="100" w:before="100" w:line="240"/>
+              <w:ind w:left="100" w:right="100" w:firstLine="0" w:firstLineChars="0"/>
+              <w:rPr>
+                <w:rFonts w:ascii="Arial" w:hAnsi="Arial" w:eastAsia="Arial" w:cs="Arial"/>
+                <w:i w:val="false"/>
+                <w:b w:val="false"/>
+                <w:u w:val="none"/>
+                <w:sz w:val="22"/>
+                <w:szCs w:val="22"/>
+                <w:color w:val="000000"/>
+              </w:rPr>
+            </w:pPr>
+            <w:r>
+              <w:rPr>
+                <w:rFonts w:ascii="Arial" w:hAnsi="Arial" w:eastAsia="Arial" w:cs="Arial"/>
+                <w:i w:val="false"/>
+                <w:b w:val="false"/>
+                <w:u w:val="none"/>
+                <w:sz w:val="22"/>
+                <w:szCs w:val="22"/>
+                <w:color w:val="000000"/>
+              </w:rPr>
+              <w:t xml:space="preserve">47</w:t>
+            </w:r>
+          </w:p>
+        </w:tc>
+        <w:tc>
+          <w:tcPr>
+            <w:tcBorders>
+              <w:bottom w:val="none" w:sz="0" w:space="0" w:color="000000"/>
+              <w:top w:val="none" w:sz="0" w:space="0" w:color="000000"/>
+              <w:left w:val="none" w:sz="0" w:space="0" w:color="000000"/>
+              <w:right w:val="none" w:sz="0" w:space="0" w:color="000000"/>
+            </w:tcBorders>
+            <w:shd w:val="clear" w:color="auto" w:fill="FFFFFF"/>
+            <w:tcMar>
+              <w:top w:w="0" w:type="dxa"/>
+              <w:bottom w:w="0" w:type="dxa"/>
+              <w:left w:w="0" w:type="dxa"/>
+              <w:right w:w="0" w:type="dxa"/>
+            </w:tcMar>
+            <w:vAlign w:val="center"/>
+          </w:tcPr>
+          <w:p>
+            <w:pPr>
+              <w:pStyle w:val="Normal"/>
+              <w:jc w:val="left"/>
+              <w:pBdr>
+                <w:bottom w:val="none" w:sz="0" w:space="0" w:color="000000"/>
+                <w:top w:val="none" w:sz="0" w:space="0" w:color="000000"/>
+                <w:left w:val="none" w:sz="0" w:space="0" w:color="000000"/>
+                <w:right w:val="none" w:sz="0" w:space="0" w:color="000000"/>
+              </w:pBdr>
+              <w:spacing w:after="100" w:before="100" w:line="240"/>
+              <w:ind w:left="100" w:right="100" w:firstLine="0" w:firstLineChars="0"/>
+              <w:rPr>
+                <w:rFonts w:ascii="Arial" w:hAnsi="Arial" w:eastAsia="Arial" w:cs="Arial"/>
+                <w:i w:val="false"/>
+                <w:b w:val="false"/>
+                <w:u w:val="none"/>
+                <w:sz w:val="22"/>
+                <w:szCs w:val="22"/>
+                <w:color w:val="000000"/>
+              </w:rPr>
+            </w:pPr>
+            <w:r>
+              <w:rPr>
+                <w:rFonts w:ascii="Arial" w:hAnsi="Arial" w:eastAsia="Arial" w:cs="Arial"/>
+                <w:i w:val="false"/>
+                <w:b w:val="false"/>
+                <w:u w:val="none"/>
+                <w:sz w:val="22"/>
+                <w:szCs w:val="22"/>
+                <w:color w:val="000000"/>
+              </w:rPr>
+              <w:t xml:space="preserve">1</w:t>
+            </w:r>
+          </w:p>
+        </w:tc>
+        <w:tc>
+          <w:tcPr>
+            <w:tcBorders>
+              <w:bottom w:val="none" w:sz="0" w:space="0" w:color="000000"/>
+              <w:top w:val="none" w:sz="0" w:space="0" w:color="000000"/>
+              <w:left w:val="none" w:sz="0" w:space="0" w:color="000000"/>
+              <w:right w:val="none" w:sz="0" w:space="0" w:color="000000"/>
+            </w:tcBorders>
+            <w:shd w:val="clear" w:color="auto" w:fill="FFFFFF"/>
+            <w:tcMar>
+              <w:top w:w="0" w:type="dxa"/>
+              <w:bottom w:w="0" w:type="dxa"/>
+              <w:left w:w="0" w:type="dxa"/>
+              <w:right w:w="0" w:type="dxa"/>
+            </w:tcMar>
+            <w:vAlign w:val="center"/>
+          </w:tcPr>
+          <w:p>
+            <w:pPr>
+              <w:pStyle w:val="Normal"/>
+              <w:jc w:val="left"/>
+              <w:pBdr>
+                <w:bottom w:val="none" w:sz="0" w:space="0" w:color="000000"/>
+                <w:top w:val="none" w:sz="0" w:space="0" w:color="000000"/>
+                <w:left w:val="none" w:sz="0" w:space="0" w:color="000000"/>
+                <w:right w:val="none" w:sz="0" w:space="0" w:color="000000"/>
+              </w:pBdr>
+              <w:spacing w:after="100" w:before="100" w:line="240"/>
+              <w:ind w:left="100" w:right="100" w:firstLine="0" w:firstLineChars="0"/>
+              <w:rPr>
+                <w:rFonts w:ascii="Arial" w:hAnsi="Arial" w:eastAsia="Arial" w:cs="Arial"/>
+                <w:i w:val="false"/>
+                <w:b w:val="false"/>
+                <w:u w:val="none"/>
+                <w:sz w:val="22"/>
+                <w:szCs w:val="22"/>
+                <w:color w:val="000000"/>
+              </w:rPr>
+            </w:pPr>
+            <w:r>
+              <w:rPr>
+                <w:rFonts w:ascii="Arial" w:hAnsi="Arial" w:eastAsia="Arial" w:cs="Arial"/>
+                <w:i w:val="false"/>
+                <w:b w:val="false"/>
+                <w:u w:val="none"/>
+                <w:sz w:val="22"/>
+                <w:szCs w:val="22"/>
+                <w:color w:val="000000"/>
+              </w:rPr>
+              <w:t xml:space="preserve">46</w:t>
+            </w:r>
+          </w:p>
+        </w:tc>
+        <w:tc>
+          <w:tcPr>
+            <w:tcBorders>
+              <w:bottom w:val="none" w:sz="0" w:space="0" w:color="000000"/>
+              <w:top w:val="none" w:sz="0" w:space="0" w:color="000000"/>
+              <w:left w:val="none" w:sz="0" w:space="0" w:color="000000"/>
+              <w:right w:val="none" w:sz="0" w:space="0" w:color="000000"/>
+            </w:tcBorders>
+            <w:shd w:val="clear" w:color="auto" w:fill="FFFFFF"/>
+            <w:tcMar>
+              <w:top w:w="0" w:type="dxa"/>
+              <w:bottom w:w="0" w:type="dxa"/>
+              <w:left w:w="0" w:type="dxa"/>
+              <w:right w:w="0" w:type="dxa"/>
+            </w:tcMar>
+            <w:vAlign w:val="center"/>
+          </w:tcPr>
+          <w:p>
+            <w:pPr>
+              <w:pStyle w:val="Normal"/>
+              <w:jc w:val="left"/>
+              <w:pBdr>
+                <w:bottom w:val="none" w:sz="0" w:space="0" w:color="000000"/>
+                <w:top w:val="none" w:sz="0" w:space="0" w:color="000000"/>
+                <w:left w:val="none" w:sz="0" w:space="0" w:color="000000"/>
+                <w:right w:val="none" w:sz="0" w:space="0" w:color="000000"/>
+              </w:pBdr>
+              <w:spacing w:after="100" w:before="100" w:line="240"/>
+              <w:ind w:left="100" w:right="100" w:firstLine="0" w:firstLineChars="0"/>
+              <w:rPr>
+                <w:rFonts w:ascii="Arial" w:hAnsi="Arial" w:eastAsia="Arial" w:cs="Arial"/>
+                <w:i w:val="false"/>
+                <w:b w:val="false"/>
+                <w:u w:val="none"/>
+                <w:sz w:val="22"/>
+                <w:szCs w:val="22"/>
+                <w:color w:val="000000"/>
+              </w:rPr>
+            </w:pPr>
+            <w:r>
+              <w:rPr>
+                <w:rFonts w:ascii="Arial" w:hAnsi="Arial" w:eastAsia="Arial" w:cs="Arial"/>
+                <w:i w:val="false"/>
+                <w:b w:val="false"/>
+                <w:u w:val="none"/>
+                <w:sz w:val="22"/>
+                <w:szCs w:val="22"/>
+                <w:color w:val="000000"/>
+              </w:rPr>
+              <w:t xml:space="preserve">0</w:t>
+            </w:r>
+          </w:p>
+        </w:tc>
+        <w:tc>
+          <w:tcPr>
+            <w:tcBorders>
+              <w:bottom w:val="none" w:sz="0" w:space="0" w:color="000000"/>
+              <w:top w:val="none" w:sz="0" w:space="0" w:color="000000"/>
+              <w:left w:val="none" w:sz="0" w:space="0" w:color="000000"/>
+              <w:right w:val="none" w:sz="0" w:space="0" w:color="000000"/>
+            </w:tcBorders>
+            <w:shd w:val="clear" w:color="auto" w:fill="FFFFFF"/>
+            <w:tcMar>
+              <w:top w:w="0" w:type="dxa"/>
+              <w:bottom w:w="0" w:type="dxa"/>
+              <w:left w:w="0" w:type="dxa"/>
+              <w:right w:w="0" w:type="dxa"/>
+            </w:tcMar>
+            <w:vAlign w:val="center"/>
+          </w:tcPr>
+          <w:p>
+            <w:pPr>
+              <w:pStyle w:val="Normal"/>
+              <w:jc w:val="right"/>
+              <w:pBdr>
+                <w:bottom w:val="none" w:sz="0" w:space="0" w:color="000000"/>
+                <w:top w:val="none" w:sz="0" w:space="0" w:color="000000"/>
+                <w:left w:val="none" w:sz="0" w:space="0" w:color="000000"/>
+                <w:right w:val="none" w:sz="0" w:space="0" w:color="000000"/>
+              </w:pBdr>
+              <w:spacing w:after="100" w:before="100" w:line="240"/>
+              <w:ind w:left="100" w:right="100" w:firstLine="0" w:firstLineChars="0"/>
+              <w:rPr>
+                <w:rFonts w:ascii="Arial" w:hAnsi="Arial" w:eastAsia="Arial" w:cs="Arial"/>
+                <w:i w:val="false"/>
+                <w:b w:val="false"/>
+                <w:u w:val="none"/>
+                <w:sz w:val="22"/>
+                <w:szCs w:val="22"/>
+                <w:color w:val="000000"/>
+              </w:rPr>
+            </w:pPr>
+            <w:r>
+              <w:rPr>
+                <w:rFonts w:ascii="Arial" w:hAnsi="Arial" w:eastAsia="Arial" w:cs="Arial"/>
+                <w:i w:val="false"/>
+                <w:b w:val="false"/>
+                <w:u w:val="none"/>
+                <w:sz w:val="22"/>
+                <w:szCs w:val="22"/>
+                <w:color w:val="000000"/>
+              </w:rPr>
+              <w:t xml:space="preserve">2.1</w:t>
             </w:r>
           </w:p>
         </w:tc>
@@ -1965,269 +2613,269 @@
         <w:trPr>
           <w:trHeight w:val="617" w:hRule="auto"/>
         </w:trPr>
-        body 6
-        <w:tc>
-          <w:tcPr>
-            <w:tcBorders>
-              <w:bottom w:val="none" w:sz="0" w:space="0" w:color="000000"/>
-              <w:top w:val="none" w:sz="0" w:space="0" w:color="000000"/>
-              <w:left w:val="none" w:sz="0" w:space="0" w:color="000000"/>
-              <w:right w:val="none" w:sz="0" w:space="0" w:color="000000"/>
-            </w:tcBorders>
-            <w:shd w:val="clear" w:color="auto" w:fill="FFFFFF"/>
-            <w:tcMar>
-              <w:top w:w="0" w:type="dxa"/>
-              <w:bottom w:w="0" w:type="dxa"/>
-              <w:left w:w="0" w:type="dxa"/>
-              <w:right w:w="0" w:type="dxa"/>
-            </w:tcMar>
-            <w:vAlign w:val="center"/>
-          </w:tcPr>
-          <w:p>
-            <w:pPr>
-              <w:pStyle w:val="Normal"/>
-              <w:jc w:val="left"/>
-              <w:pBdr>
-                <w:bottom w:val="none" w:sz="0" w:space="0" w:color="000000"/>
-                <w:top w:val="none" w:sz="0" w:space="0" w:color="000000"/>
-                <w:left w:val="none" w:sz="0" w:space="0" w:color="000000"/>
-                <w:right w:val="none" w:sz="0" w:space="0" w:color="000000"/>
-              </w:pBdr>
-              <w:spacing w:after="100" w:before="100" w:line="240"/>
-              <w:ind w:left="100" w:right="100" w:firstLine="0" w:firstLineChars="0"/>
-              <w:rPr>
-                <w:rFonts w:ascii="Arial" w:hAnsi="Arial" w:eastAsia="Arial" w:cs="Arial"/>
-                <w:i w:val="false"/>
-                <w:b w:val="false"/>
-                <w:u w:val="none"/>
-                <w:sz w:val="22"/>
-                <w:szCs w:val="22"/>
-                <w:color w:val="000000"/>
-              </w:rPr>
-            </w:pPr>
-            <w:r>
-              <w:rPr>
-                <w:rFonts w:ascii="Arial" w:hAnsi="Arial" w:eastAsia="Arial" w:cs="Arial"/>
-                <w:i w:val="false"/>
-                <w:b w:val="false"/>
-                <w:u w:val="none"/>
-                <w:sz w:val="22"/>
-                <w:szCs w:val="22"/>
-                <w:color w:val="000000"/>
-              </w:rPr>
-              <w:t xml:space="preserve">Observer Safety and Work Environment</w:t>
-            </w:r>
-          </w:p>
-        </w:tc>
-        <w:tc>
-          <w:tcPr>
-            <w:tcBorders>
-              <w:bottom w:val="none" w:sz="0" w:space="0" w:color="000000"/>
-              <w:top w:val="none" w:sz="0" w:space="0" w:color="000000"/>
-              <w:left w:val="none" w:sz="0" w:space="0" w:color="000000"/>
-              <w:right w:val="none" w:sz="0" w:space="0" w:color="000000"/>
-            </w:tcBorders>
-            <w:shd w:val="clear" w:color="auto" w:fill="FFFFFF"/>
-            <w:tcMar>
-              <w:top w:w="0" w:type="dxa"/>
-              <w:bottom w:w="0" w:type="dxa"/>
-              <w:left w:w="0" w:type="dxa"/>
-              <w:right w:w="0" w:type="dxa"/>
-            </w:tcMar>
-            <w:vAlign w:val="center"/>
-          </w:tcPr>
-          <w:p>
-            <w:pPr>
-              <w:pStyle w:val="Normal"/>
-              <w:jc w:val="left"/>
-              <w:pBdr>
-                <w:bottom w:val="none" w:sz="0" w:space="0" w:color="000000"/>
-                <w:top w:val="none" w:sz="0" w:space="0" w:color="000000"/>
-                <w:left w:val="none" w:sz="0" w:space="0" w:color="000000"/>
-                <w:right w:val="none" w:sz="0" w:space="0" w:color="000000"/>
-              </w:pBdr>
-              <w:spacing w:after="100" w:before="100" w:line="240"/>
-              <w:ind w:left="100" w:right="100" w:firstLine="0" w:firstLineChars="0"/>
-              <w:rPr>
-                <w:rFonts w:ascii="Arial" w:hAnsi="Arial" w:eastAsia="Arial" w:cs="Arial"/>
-                <w:i w:val="false"/>
-                <w:b w:val="false"/>
-                <w:u w:val="none"/>
-                <w:sz w:val="22"/>
-                <w:szCs w:val="22"/>
-                <w:color w:val="000000"/>
-              </w:rPr>
-            </w:pPr>
-            <w:r>
-              <w:rPr>
-                <w:rFonts w:ascii="Arial" w:hAnsi="Arial" w:eastAsia="Arial" w:cs="Arial"/>
-                <w:i w:val="false"/>
-                <w:b w:val="false"/>
-                <w:u w:val="none"/>
-                <w:sz w:val="22"/>
-                <w:szCs w:val="22"/>
-                <w:color w:val="000000"/>
-              </w:rPr>
-              <w:t xml:space="preserve">114</w:t>
-            </w:r>
-          </w:p>
-        </w:tc>
-        <w:tc>
-          <w:tcPr>
-            <w:tcBorders>
-              <w:bottom w:val="none" w:sz="0" w:space="0" w:color="000000"/>
-              <w:top w:val="none" w:sz="0" w:space="0" w:color="000000"/>
-              <w:left w:val="none" w:sz="0" w:space="0" w:color="000000"/>
-              <w:right w:val="none" w:sz="0" w:space="0" w:color="000000"/>
-            </w:tcBorders>
-            <w:shd w:val="clear" w:color="auto" w:fill="FFFFFF"/>
-            <w:tcMar>
-              <w:top w:w="0" w:type="dxa"/>
-              <w:bottom w:w="0" w:type="dxa"/>
-              <w:left w:w="0" w:type="dxa"/>
-              <w:right w:w="0" w:type="dxa"/>
-            </w:tcMar>
-            <w:vAlign w:val="center"/>
-          </w:tcPr>
-          <w:p>
-            <w:pPr>
-              <w:pStyle w:val="Normal"/>
-              <w:jc w:val="left"/>
-              <w:pBdr>
-                <w:bottom w:val="none" w:sz="0" w:space="0" w:color="000000"/>
-                <w:top w:val="none" w:sz="0" w:space="0" w:color="000000"/>
-                <w:left w:val="none" w:sz="0" w:space="0" w:color="000000"/>
-                <w:right w:val="none" w:sz="0" w:space="0" w:color="000000"/>
-              </w:pBdr>
-              <w:spacing w:after="100" w:before="100" w:line="240"/>
-              <w:ind w:left="100" w:right="100" w:firstLine="0" w:firstLineChars="0"/>
-              <w:rPr>
-                <w:rFonts w:ascii="Arial" w:hAnsi="Arial" w:eastAsia="Arial" w:cs="Arial"/>
-                <w:i w:val="false"/>
-                <w:b w:val="false"/>
-                <w:u w:val="none"/>
-                <w:sz w:val="22"/>
-                <w:szCs w:val="22"/>
-                <w:color w:val="000000"/>
-              </w:rPr>
-            </w:pPr>
-            <w:r>
-              <w:rPr>
-                <w:rFonts w:ascii="Arial" w:hAnsi="Arial" w:eastAsia="Arial" w:cs="Arial"/>
-                <w:i w:val="false"/>
-                <w:b w:val="false"/>
-                <w:u w:val="none"/>
-                <w:sz w:val="22"/>
-                <w:szCs w:val="22"/>
-                <w:color w:val="000000"/>
-              </w:rPr>
-              <w:t xml:space="preserve">2</w:t>
-            </w:r>
-          </w:p>
-        </w:tc>
-        <w:tc>
-          <w:tcPr>
-            <w:tcBorders>
-              <w:bottom w:val="none" w:sz="0" w:space="0" w:color="000000"/>
-              <w:top w:val="none" w:sz="0" w:space="0" w:color="000000"/>
-              <w:left w:val="none" w:sz="0" w:space="0" w:color="000000"/>
-              <w:right w:val="none" w:sz="0" w:space="0" w:color="000000"/>
-            </w:tcBorders>
-            <w:shd w:val="clear" w:color="auto" w:fill="FFFFFF"/>
-            <w:tcMar>
-              <w:top w:w="0" w:type="dxa"/>
-              <w:bottom w:w="0" w:type="dxa"/>
-              <w:left w:w="0" w:type="dxa"/>
-              <w:right w:w="0" w:type="dxa"/>
-            </w:tcMar>
-            <w:vAlign w:val="center"/>
-          </w:tcPr>
-          <w:p>
-            <w:pPr>
-              <w:pStyle w:val="Normal"/>
-              <w:jc w:val="left"/>
-              <w:pBdr>
-                <w:bottom w:val="none" w:sz="0" w:space="0" w:color="000000"/>
-                <w:top w:val="none" w:sz="0" w:space="0" w:color="000000"/>
-                <w:left w:val="none" w:sz="0" w:space="0" w:color="000000"/>
-                <w:right w:val="none" w:sz="0" w:space="0" w:color="000000"/>
-              </w:pBdr>
-              <w:spacing w:after="100" w:before="100" w:line="240"/>
-              <w:ind w:left="100" w:right="100" w:firstLine="0" w:firstLineChars="0"/>
-              <w:rPr>
-                <w:rFonts w:ascii="Arial" w:hAnsi="Arial" w:eastAsia="Arial" w:cs="Arial"/>
-                <w:i w:val="false"/>
-                <w:b w:val="false"/>
-                <w:u w:val="none"/>
-                <w:sz w:val="22"/>
-                <w:szCs w:val="22"/>
-                <w:color w:val="000000"/>
-              </w:rPr>
-            </w:pPr>
-            <w:r>
-              <w:rPr>
-                <w:rFonts w:ascii="Arial" w:hAnsi="Arial" w:eastAsia="Arial" w:cs="Arial"/>
-                <w:i w:val="false"/>
-                <w:b w:val="false"/>
-                <w:u w:val="none"/>
-                <w:sz w:val="22"/>
-                <w:szCs w:val="22"/>
-                <w:color w:val="000000"/>
-              </w:rPr>
-              <w:t xml:space="preserve">109</w:t>
-            </w:r>
-          </w:p>
-        </w:tc>
-        <w:tc>
-          <w:tcPr>
-            <w:tcBorders>
-              <w:bottom w:val="none" w:sz="0" w:space="0" w:color="000000"/>
-              <w:top w:val="none" w:sz="0" w:space="0" w:color="000000"/>
-              <w:left w:val="none" w:sz="0" w:space="0" w:color="000000"/>
-              <w:right w:val="none" w:sz="0" w:space="0" w:color="000000"/>
-            </w:tcBorders>
-            <w:shd w:val="clear" w:color="auto" w:fill="FFFFFF"/>
-            <w:tcMar>
-              <w:top w:w="0" w:type="dxa"/>
-              <w:bottom w:w="0" w:type="dxa"/>
-              <w:left w:w="0" w:type="dxa"/>
-              <w:right w:w="0" w:type="dxa"/>
-            </w:tcMar>
-            <w:vAlign w:val="center"/>
-          </w:tcPr>
-          <w:p>
-            <w:pPr>
-              <w:pStyle w:val="Normal"/>
-              <w:jc w:val="left"/>
-              <w:pBdr>
-                <w:bottom w:val="none" w:sz="0" w:space="0" w:color="000000"/>
-                <w:top w:val="none" w:sz="0" w:space="0" w:color="000000"/>
-                <w:left w:val="none" w:sz="0" w:space="0" w:color="000000"/>
-                <w:right w:val="none" w:sz="0" w:space="0" w:color="000000"/>
-              </w:pBdr>
-              <w:spacing w:after="100" w:before="100" w:line="240"/>
-              <w:ind w:left="100" w:right="100" w:firstLine="0" w:firstLineChars="0"/>
-              <w:rPr>
-                <w:rFonts w:ascii="Arial" w:hAnsi="Arial" w:eastAsia="Arial" w:cs="Arial"/>
-                <w:i w:val="false"/>
-                <w:b w:val="false"/>
-                <w:u w:val="none"/>
-                <w:sz w:val="22"/>
-                <w:szCs w:val="22"/>
-                <w:color w:val="000000"/>
-              </w:rPr>
-            </w:pPr>
-            <w:r>
-              <w:rPr>
-                <w:rFonts w:ascii="Arial" w:hAnsi="Arial" w:eastAsia="Arial" w:cs="Arial"/>
-                <w:i w:val="false"/>
-                <w:b w:val="false"/>
-                <w:u w:val="none"/>
-                <w:sz w:val="22"/>
-                <w:szCs w:val="22"/>
-                <w:color w:val="000000"/>
-              </w:rPr>
-              <w:t xml:space="preserve">3</w:t>
+        body 8
+        <w:tc>
+          <w:tcPr>
+            <w:tcBorders>
+              <w:bottom w:val="none" w:sz="0" w:space="0" w:color="000000"/>
+              <w:top w:val="none" w:sz="0" w:space="0" w:color="000000"/>
+              <w:left w:val="none" w:sz="0" w:space="0" w:color="000000"/>
+              <w:right w:val="none" w:sz="0" w:space="0" w:color="000000"/>
+            </w:tcBorders>
+            <w:shd w:val="clear" w:color="auto" w:fill="FFFFFF"/>
+            <w:tcMar>
+              <w:top w:w="0" w:type="dxa"/>
+              <w:bottom w:w="0" w:type="dxa"/>
+              <w:left w:w="0" w:type="dxa"/>
+              <w:right w:w="0" w:type="dxa"/>
+            </w:tcMar>
+            <w:vAlign w:val="center"/>
+          </w:tcPr>
+          <w:p>
+            <w:pPr>
+              <w:pStyle w:val="Normal"/>
+              <w:jc w:val="left"/>
+              <w:pBdr>
+                <w:bottom w:val="none" w:sz="0" w:space="0" w:color="000000"/>
+                <w:top w:val="none" w:sz="0" w:space="0" w:color="000000"/>
+                <w:left w:val="none" w:sz="0" w:space="0" w:color="000000"/>
+                <w:right w:val="none" w:sz="0" w:space="0" w:color="000000"/>
+              </w:pBdr>
+              <w:spacing w:after="100" w:before="100" w:line="240"/>
+              <w:ind w:left="100" w:right="100" w:firstLine="0" w:firstLineChars="0"/>
+              <w:rPr>
+                <w:rFonts w:ascii="Arial" w:hAnsi="Arial" w:eastAsia="Arial" w:cs="Arial"/>
+                <w:i w:val="false"/>
+                <w:b w:val="false"/>
+                <w:u w:val="none"/>
+                <w:sz w:val="22"/>
+                <w:szCs w:val="22"/>
+                <w:color w:val="000000"/>
+              </w:rPr>
+            </w:pPr>
+            <w:r>
+              <w:rPr>
+                <w:rFonts w:ascii="Arial" w:hAnsi="Arial" w:eastAsia="Arial" w:cs="Arial"/>
+                <w:i w:val="false"/>
+                <w:b w:val="false"/>
+                <w:u w:val="none"/>
+                <w:sz w:val="22"/>
+                <w:szCs w:val="22"/>
+                <w:color w:val="000000"/>
+              </w:rPr>
+              <w:t xml:space="preserve">Safety-USCG: Marine Casualty</w:t>
+            </w:r>
+          </w:p>
+        </w:tc>
+        <w:tc>
+          <w:tcPr>
+            <w:tcBorders>
+              <w:bottom w:val="none" w:sz="0" w:space="0" w:color="000000"/>
+              <w:top w:val="none" w:sz="0" w:space="0" w:color="000000"/>
+              <w:left w:val="none" w:sz="0" w:space="0" w:color="000000"/>
+              <w:right w:val="none" w:sz="0" w:space="0" w:color="000000"/>
+            </w:tcBorders>
+            <w:shd w:val="clear" w:color="auto" w:fill="FFFFFF"/>
+            <w:tcMar>
+              <w:top w:w="0" w:type="dxa"/>
+              <w:bottom w:w="0" w:type="dxa"/>
+              <w:left w:w="0" w:type="dxa"/>
+              <w:right w:w="0" w:type="dxa"/>
+            </w:tcMar>
+            <w:vAlign w:val="center"/>
+          </w:tcPr>
+          <w:p>
+            <w:pPr>
+              <w:pStyle w:val="Normal"/>
+              <w:jc w:val="left"/>
+              <w:pBdr>
+                <w:bottom w:val="none" w:sz="0" w:space="0" w:color="000000"/>
+                <w:top w:val="none" w:sz="0" w:space="0" w:color="000000"/>
+                <w:left w:val="none" w:sz="0" w:space="0" w:color="000000"/>
+                <w:right w:val="none" w:sz="0" w:space="0" w:color="000000"/>
+              </w:pBdr>
+              <w:spacing w:after="100" w:before="100" w:line="240"/>
+              <w:ind w:left="100" w:right="100" w:firstLine="0" w:firstLineChars="0"/>
+              <w:rPr>
+                <w:rFonts w:ascii="Arial" w:hAnsi="Arial" w:eastAsia="Arial" w:cs="Arial"/>
+                <w:i w:val="false"/>
+                <w:b w:val="false"/>
+                <w:u w:val="none"/>
+                <w:sz w:val="22"/>
+                <w:szCs w:val="22"/>
+                <w:color w:val="000000"/>
+              </w:rPr>
+            </w:pPr>
+            <w:r>
+              <w:rPr>
+                <w:rFonts w:ascii="Arial" w:hAnsi="Arial" w:eastAsia="Arial" w:cs="Arial"/>
+                <w:i w:val="false"/>
+                <w:b w:val="false"/>
+                <w:u w:val="none"/>
+                <w:sz w:val="22"/>
+                <w:szCs w:val="22"/>
+                <w:color w:val="000000"/>
+              </w:rPr>
+              <w:t xml:space="preserve">144</w:t>
+            </w:r>
+          </w:p>
+        </w:tc>
+        <w:tc>
+          <w:tcPr>
+            <w:tcBorders>
+              <w:bottom w:val="none" w:sz="0" w:space="0" w:color="000000"/>
+              <w:top w:val="none" w:sz="0" w:space="0" w:color="000000"/>
+              <w:left w:val="none" w:sz="0" w:space="0" w:color="000000"/>
+              <w:right w:val="none" w:sz="0" w:space="0" w:color="000000"/>
+            </w:tcBorders>
+            <w:shd w:val="clear" w:color="auto" w:fill="FFFFFF"/>
+            <w:tcMar>
+              <w:top w:w="0" w:type="dxa"/>
+              <w:bottom w:w="0" w:type="dxa"/>
+              <w:left w:w="0" w:type="dxa"/>
+              <w:right w:w="0" w:type="dxa"/>
+            </w:tcMar>
+            <w:vAlign w:val="center"/>
+          </w:tcPr>
+          <w:p>
+            <w:pPr>
+              <w:pStyle w:val="Normal"/>
+              <w:jc w:val="left"/>
+              <w:pBdr>
+                <w:bottom w:val="none" w:sz="0" w:space="0" w:color="000000"/>
+                <w:top w:val="none" w:sz="0" w:space="0" w:color="000000"/>
+                <w:left w:val="none" w:sz="0" w:space="0" w:color="000000"/>
+                <w:right w:val="none" w:sz="0" w:space="0" w:color="000000"/>
+              </w:pBdr>
+              <w:spacing w:after="100" w:before="100" w:line="240"/>
+              <w:ind w:left="100" w:right="100" w:firstLine="0" w:firstLineChars="0"/>
+              <w:rPr>
+                <w:rFonts w:ascii="Arial" w:hAnsi="Arial" w:eastAsia="Arial" w:cs="Arial"/>
+                <w:i w:val="false"/>
+                <w:b w:val="false"/>
+                <w:u w:val="none"/>
+                <w:sz w:val="22"/>
+                <w:szCs w:val="22"/>
+                <w:color w:val="000000"/>
+              </w:rPr>
+            </w:pPr>
+            <w:r>
+              <w:rPr>
+                <w:rFonts w:ascii="Arial" w:hAnsi="Arial" w:eastAsia="Arial" w:cs="Arial"/>
+                <w:i w:val="false"/>
+                <w:b w:val="false"/>
+                <w:u w:val="none"/>
+                <w:sz w:val="22"/>
+                <w:szCs w:val="22"/>
+                <w:color w:val="000000"/>
+              </w:rPr>
+              <w:t xml:space="preserve">1</w:t>
+            </w:r>
+          </w:p>
+        </w:tc>
+        <w:tc>
+          <w:tcPr>
+            <w:tcBorders>
+              <w:bottom w:val="none" w:sz="0" w:space="0" w:color="000000"/>
+              <w:top w:val="none" w:sz="0" w:space="0" w:color="000000"/>
+              <w:left w:val="none" w:sz="0" w:space="0" w:color="000000"/>
+              <w:right w:val="none" w:sz="0" w:space="0" w:color="000000"/>
+            </w:tcBorders>
+            <w:shd w:val="clear" w:color="auto" w:fill="FFFFFF"/>
+            <w:tcMar>
+              <w:top w:w="0" w:type="dxa"/>
+              <w:bottom w:w="0" w:type="dxa"/>
+              <w:left w:w="0" w:type="dxa"/>
+              <w:right w:w="0" w:type="dxa"/>
+            </w:tcMar>
+            <w:vAlign w:val="center"/>
+          </w:tcPr>
+          <w:p>
+            <w:pPr>
+              <w:pStyle w:val="Normal"/>
+              <w:jc w:val="left"/>
+              <w:pBdr>
+                <w:bottom w:val="none" w:sz="0" w:space="0" w:color="000000"/>
+                <w:top w:val="none" w:sz="0" w:space="0" w:color="000000"/>
+                <w:left w:val="none" w:sz="0" w:space="0" w:color="000000"/>
+                <w:right w:val="none" w:sz="0" w:space="0" w:color="000000"/>
+              </w:pBdr>
+              <w:spacing w:after="100" w:before="100" w:line="240"/>
+              <w:ind w:left="100" w:right="100" w:firstLine="0" w:firstLineChars="0"/>
+              <w:rPr>
+                <w:rFonts w:ascii="Arial" w:hAnsi="Arial" w:eastAsia="Arial" w:cs="Arial"/>
+                <w:i w:val="false"/>
+                <w:b w:val="false"/>
+                <w:u w:val="none"/>
+                <w:sz w:val="22"/>
+                <w:szCs w:val="22"/>
+                <w:color w:val="000000"/>
+              </w:rPr>
+            </w:pPr>
+            <w:r>
+              <w:rPr>
+                <w:rFonts w:ascii="Arial" w:hAnsi="Arial" w:eastAsia="Arial" w:cs="Arial"/>
+                <w:i w:val="false"/>
+                <w:b w:val="false"/>
+                <w:u w:val="none"/>
+                <w:sz w:val="22"/>
+                <w:szCs w:val="22"/>
+                <w:color w:val="000000"/>
+              </w:rPr>
+              <w:t xml:space="preserve">143</w:t>
+            </w:r>
+          </w:p>
+        </w:tc>
+        <w:tc>
+          <w:tcPr>
+            <w:tcBorders>
+              <w:bottom w:val="none" w:sz="0" w:space="0" w:color="000000"/>
+              <w:top w:val="none" w:sz="0" w:space="0" w:color="000000"/>
+              <w:left w:val="none" w:sz="0" w:space="0" w:color="000000"/>
+              <w:right w:val="none" w:sz="0" w:space="0" w:color="000000"/>
+            </w:tcBorders>
+            <w:shd w:val="clear" w:color="auto" w:fill="FFFFFF"/>
+            <w:tcMar>
+              <w:top w:w="0" w:type="dxa"/>
+              <w:bottom w:w="0" w:type="dxa"/>
+              <w:left w:w="0" w:type="dxa"/>
+              <w:right w:w="0" w:type="dxa"/>
+            </w:tcMar>
+            <w:vAlign w:val="center"/>
+          </w:tcPr>
+          <w:p>
+            <w:pPr>
+              <w:pStyle w:val="Normal"/>
+              <w:jc w:val="left"/>
+              <w:pBdr>
+                <w:bottom w:val="none" w:sz="0" w:space="0" w:color="000000"/>
+                <w:top w:val="none" w:sz="0" w:space="0" w:color="000000"/>
+                <w:left w:val="none" w:sz="0" w:space="0" w:color="000000"/>
+                <w:right w:val="none" w:sz="0" w:space="0" w:color="000000"/>
+              </w:pBdr>
+              <w:spacing w:after="100" w:before="100" w:line="240"/>
+              <w:ind w:left="100" w:right="100" w:firstLine="0" w:firstLineChars="0"/>
+              <w:rPr>
+                <w:rFonts w:ascii="Arial" w:hAnsi="Arial" w:eastAsia="Arial" w:cs="Arial"/>
+                <w:i w:val="false"/>
+                <w:b w:val="false"/>
+                <w:u w:val="none"/>
+                <w:sz w:val="22"/>
+                <w:szCs w:val="22"/>
+                <w:color w:val="000000"/>
+              </w:rPr>
+            </w:pPr>
+            <w:r>
+              <w:rPr>
+                <w:rFonts w:ascii="Arial" w:hAnsi="Arial" w:eastAsia="Arial" w:cs="Arial"/>
+                <w:i w:val="false"/>
+                <w:b w:val="false"/>
+                <w:u w:val="none"/>
+                <w:sz w:val="22"/>
+                <w:szCs w:val="22"/>
+                <w:color w:val="000000"/>
+              </w:rPr>
+              <w:t xml:space="preserve">0</w:t>
             </w:r>
           </w:p>
         </w:tc>
@@ -2280,655 +2928,7 @@
                 <w:szCs w:val="22"/>
                 <w:color w:val="000000"/>
               </w:rPr>
-              <w:t xml:space="preserve">4.4</w:t>
-            </w:r>
-          </w:p>
-        </w:tc>
-      </w:tr>
-      <w:tr>
-        <w:trPr>
-          <w:trHeight w:val="617" w:hRule="auto"/>
-        </w:trPr>
-        body 7
-        <w:tc>
-          <w:tcPr>
-            <w:tcBorders>
-              <w:bottom w:val="none" w:sz="0" w:space="0" w:color="000000"/>
-              <w:top w:val="none" w:sz="0" w:space="0" w:color="000000"/>
-              <w:left w:val="none" w:sz="0" w:space="0" w:color="000000"/>
-              <w:right w:val="none" w:sz="0" w:space="0" w:color="000000"/>
-            </w:tcBorders>
-            <w:shd w:val="clear" w:color="auto" w:fill="FFFFFF"/>
-            <w:tcMar>
-              <w:top w:w="0" w:type="dxa"/>
-              <w:bottom w:w="0" w:type="dxa"/>
-              <w:left w:w="0" w:type="dxa"/>
-              <w:right w:w="0" w:type="dxa"/>
-            </w:tcMar>
-            <w:vAlign w:val="center"/>
-          </w:tcPr>
-          <w:p>
-            <w:pPr>
-              <w:pStyle w:val="Normal"/>
-              <w:jc w:val="left"/>
-              <w:pBdr>
-                <w:bottom w:val="none" w:sz="0" w:space="0" w:color="000000"/>
-                <w:top w:val="none" w:sz="0" w:space="0" w:color="000000"/>
-                <w:left w:val="none" w:sz="0" w:space="0" w:color="000000"/>
-                <w:right w:val="none" w:sz="0" w:space="0" w:color="000000"/>
-              </w:pBdr>
-              <w:spacing w:after="100" w:before="100" w:line="240"/>
-              <w:ind w:left="100" w:right="100" w:firstLine="0" w:firstLineChars="0"/>
-              <w:rPr>
-                <w:rFonts w:ascii="Arial" w:hAnsi="Arial" w:eastAsia="Arial" w:cs="Arial"/>
-                <w:i w:val="false"/>
-                <w:b w:val="false"/>
-                <w:u w:val="none"/>
-                <w:sz w:val="22"/>
-                <w:szCs w:val="22"/>
-                <w:color w:val="000000"/>
-              </w:rPr>
-            </w:pPr>
-            <w:r>
-              <w:rPr>
-                <w:rFonts w:ascii="Arial" w:hAnsi="Arial" w:eastAsia="Arial" w:cs="Arial"/>
-                <w:i w:val="false"/>
-                <w:b w:val="false"/>
-                <w:u w:val="none"/>
-                <w:sz w:val="22"/>
-                <w:szCs w:val="22"/>
-                <w:color w:val="000000"/>
-              </w:rPr>
-              <w:t xml:space="preserve">Safety-USCG: Fail to Conduct Drills and/or Safety Orientation</w:t>
-            </w:r>
-          </w:p>
-        </w:tc>
-        <w:tc>
-          <w:tcPr>
-            <w:tcBorders>
-              <w:bottom w:val="none" w:sz="0" w:space="0" w:color="000000"/>
-              <w:top w:val="none" w:sz="0" w:space="0" w:color="000000"/>
-              <w:left w:val="none" w:sz="0" w:space="0" w:color="000000"/>
-              <w:right w:val="none" w:sz="0" w:space="0" w:color="000000"/>
-            </w:tcBorders>
-            <w:shd w:val="clear" w:color="auto" w:fill="FFFFFF"/>
-            <w:tcMar>
-              <w:top w:w="0" w:type="dxa"/>
-              <w:bottom w:w="0" w:type="dxa"/>
-              <w:left w:w="0" w:type="dxa"/>
-              <w:right w:w="0" w:type="dxa"/>
-            </w:tcMar>
-            <w:vAlign w:val="center"/>
-          </w:tcPr>
-          <w:p>
-            <w:pPr>
-              <w:pStyle w:val="Normal"/>
-              <w:jc w:val="left"/>
-              <w:pBdr>
-                <w:bottom w:val="none" w:sz="0" w:space="0" w:color="000000"/>
-                <w:top w:val="none" w:sz="0" w:space="0" w:color="000000"/>
-                <w:left w:val="none" w:sz="0" w:space="0" w:color="000000"/>
-                <w:right w:val="none" w:sz="0" w:space="0" w:color="000000"/>
-              </w:pBdr>
-              <w:spacing w:after="100" w:before="100" w:line="240"/>
-              <w:ind w:left="100" w:right="100" w:firstLine="0" w:firstLineChars="0"/>
-              <w:rPr>
-                <w:rFonts w:ascii="Arial" w:hAnsi="Arial" w:eastAsia="Arial" w:cs="Arial"/>
-                <w:i w:val="false"/>
-                <w:b w:val="false"/>
-                <w:u w:val="none"/>
-                <w:sz w:val="22"/>
-                <w:szCs w:val="22"/>
-                <w:color w:val="000000"/>
-              </w:rPr>
-            </w:pPr>
-            <w:r>
-              <w:rPr>
-                <w:rFonts w:ascii="Arial" w:hAnsi="Arial" w:eastAsia="Arial" w:cs="Arial"/>
-                <w:i w:val="false"/>
-                <w:b w:val="false"/>
-                <w:u w:val="none"/>
-                <w:sz w:val="22"/>
-                <w:szCs w:val="22"/>
-                <w:color w:val="000000"/>
-              </w:rPr>
-              <w:t xml:space="preserve">24</w:t>
-            </w:r>
-          </w:p>
-        </w:tc>
-        <w:tc>
-          <w:tcPr>
-            <w:tcBorders>
-              <w:bottom w:val="none" w:sz="0" w:space="0" w:color="000000"/>
-              <w:top w:val="none" w:sz="0" w:space="0" w:color="000000"/>
-              <w:left w:val="none" w:sz="0" w:space="0" w:color="000000"/>
-              <w:right w:val="none" w:sz="0" w:space="0" w:color="000000"/>
-            </w:tcBorders>
-            <w:shd w:val="clear" w:color="auto" w:fill="FFFFFF"/>
-            <w:tcMar>
-              <w:top w:w="0" w:type="dxa"/>
-              <w:bottom w:w="0" w:type="dxa"/>
-              <w:left w:w="0" w:type="dxa"/>
-              <w:right w:w="0" w:type="dxa"/>
-            </w:tcMar>
-            <w:vAlign w:val="center"/>
-          </w:tcPr>
-          <w:p>
-            <w:pPr>
-              <w:pStyle w:val="Normal"/>
-              <w:jc w:val="left"/>
-              <w:pBdr>
-                <w:bottom w:val="none" w:sz="0" w:space="0" w:color="000000"/>
-                <w:top w:val="none" w:sz="0" w:space="0" w:color="000000"/>
-                <w:left w:val="none" w:sz="0" w:space="0" w:color="000000"/>
-                <w:right w:val="none" w:sz="0" w:space="0" w:color="000000"/>
-              </w:pBdr>
-              <w:spacing w:after="100" w:before="100" w:line="240"/>
-              <w:ind w:left="100" w:right="100" w:firstLine="0" w:firstLineChars="0"/>
-              <w:rPr>
-                <w:rFonts w:ascii="Arial" w:hAnsi="Arial" w:eastAsia="Arial" w:cs="Arial"/>
-                <w:i w:val="false"/>
-                <w:b w:val="false"/>
-                <w:u w:val="none"/>
-                <w:sz w:val="22"/>
-                <w:szCs w:val="22"/>
-                <w:color w:val="000000"/>
-              </w:rPr>
-            </w:pPr>
-            <w:r>
-              <w:rPr>
-                <w:rFonts w:ascii="Arial" w:hAnsi="Arial" w:eastAsia="Arial" w:cs="Arial"/>
-                <w:i w:val="false"/>
-                <w:b w:val="false"/>
-                <w:u w:val="none"/>
-                <w:sz w:val="22"/>
-                <w:szCs w:val="22"/>
-                <w:color w:val="000000"/>
-              </w:rPr>
-              <w:t xml:space="preserve">1</w:t>
-            </w:r>
-          </w:p>
-        </w:tc>
-        <w:tc>
-          <w:tcPr>
-            <w:tcBorders>
-              <w:bottom w:val="none" w:sz="0" w:space="0" w:color="000000"/>
-              <w:top w:val="none" w:sz="0" w:space="0" w:color="000000"/>
-              <w:left w:val="none" w:sz="0" w:space="0" w:color="000000"/>
-              <w:right w:val="none" w:sz="0" w:space="0" w:color="000000"/>
-            </w:tcBorders>
-            <w:shd w:val="clear" w:color="auto" w:fill="FFFFFF"/>
-            <w:tcMar>
-              <w:top w:w="0" w:type="dxa"/>
-              <w:bottom w:w="0" w:type="dxa"/>
-              <w:left w:w="0" w:type="dxa"/>
-              <w:right w:w="0" w:type="dxa"/>
-            </w:tcMar>
-            <w:vAlign w:val="center"/>
-          </w:tcPr>
-          <w:p>
-            <w:pPr>
-              <w:pStyle w:val="Normal"/>
-              <w:jc w:val="left"/>
-              <w:pBdr>
-                <w:bottom w:val="none" w:sz="0" w:space="0" w:color="000000"/>
-                <w:top w:val="none" w:sz="0" w:space="0" w:color="000000"/>
-                <w:left w:val="none" w:sz="0" w:space="0" w:color="000000"/>
-                <w:right w:val="none" w:sz="0" w:space="0" w:color="000000"/>
-              </w:pBdr>
-              <w:spacing w:after="100" w:before="100" w:line="240"/>
-              <w:ind w:left="100" w:right="100" w:firstLine="0" w:firstLineChars="0"/>
-              <w:rPr>
-                <w:rFonts w:ascii="Arial" w:hAnsi="Arial" w:eastAsia="Arial" w:cs="Arial"/>
-                <w:i w:val="false"/>
-                <w:b w:val="false"/>
-                <w:u w:val="none"/>
-                <w:sz w:val="22"/>
-                <w:szCs w:val="22"/>
-                <w:color w:val="000000"/>
-              </w:rPr>
-            </w:pPr>
-            <w:r>
-              <w:rPr>
-                <w:rFonts w:ascii="Arial" w:hAnsi="Arial" w:eastAsia="Arial" w:cs="Arial"/>
-                <w:i w:val="false"/>
-                <w:b w:val="false"/>
-                <w:u w:val="none"/>
-                <w:sz w:val="22"/>
-                <w:szCs w:val="22"/>
-                <w:color w:val="000000"/>
-              </w:rPr>
-              <w:t xml:space="preserve">23</w:t>
-            </w:r>
-          </w:p>
-        </w:tc>
-        <w:tc>
-          <w:tcPr>
-            <w:tcBorders>
-              <w:bottom w:val="none" w:sz="0" w:space="0" w:color="000000"/>
-              <w:top w:val="none" w:sz="0" w:space="0" w:color="000000"/>
-              <w:left w:val="none" w:sz="0" w:space="0" w:color="000000"/>
-              <w:right w:val="none" w:sz="0" w:space="0" w:color="000000"/>
-            </w:tcBorders>
-            <w:shd w:val="clear" w:color="auto" w:fill="FFFFFF"/>
-            <w:tcMar>
-              <w:top w:w="0" w:type="dxa"/>
-              <w:bottom w:w="0" w:type="dxa"/>
-              <w:left w:w="0" w:type="dxa"/>
-              <w:right w:w="0" w:type="dxa"/>
-            </w:tcMar>
-            <w:vAlign w:val="center"/>
-          </w:tcPr>
-          <w:p>
-            <w:pPr>
-              <w:pStyle w:val="Normal"/>
-              <w:jc w:val="left"/>
-              <w:pBdr>
-                <w:bottom w:val="none" w:sz="0" w:space="0" w:color="000000"/>
-                <w:top w:val="none" w:sz="0" w:space="0" w:color="000000"/>
-                <w:left w:val="none" w:sz="0" w:space="0" w:color="000000"/>
-                <w:right w:val="none" w:sz="0" w:space="0" w:color="000000"/>
-              </w:pBdr>
-              <w:spacing w:after="100" w:before="100" w:line="240"/>
-              <w:ind w:left="100" w:right="100" w:firstLine="0" w:firstLineChars="0"/>
-              <w:rPr>
-                <w:rFonts w:ascii="Arial" w:hAnsi="Arial" w:eastAsia="Arial" w:cs="Arial"/>
-                <w:i w:val="false"/>
-                <w:b w:val="false"/>
-                <w:u w:val="none"/>
-                <w:sz w:val="22"/>
-                <w:szCs w:val="22"/>
-                <w:color w:val="000000"/>
-              </w:rPr>
-            </w:pPr>
-            <w:r>
-              <w:rPr>
-                <w:rFonts w:ascii="Arial" w:hAnsi="Arial" w:eastAsia="Arial" w:cs="Arial"/>
-                <w:i w:val="false"/>
-                <w:b w:val="false"/>
-                <w:u w:val="none"/>
-                <w:sz w:val="22"/>
-                <w:szCs w:val="22"/>
-                <w:color w:val="000000"/>
-              </w:rPr>
-              <w:t xml:space="preserve">0</w:t>
-            </w:r>
-          </w:p>
-        </w:tc>
-        <w:tc>
-          <w:tcPr>
-            <w:tcBorders>
-              <w:bottom w:val="none" w:sz="0" w:space="0" w:color="000000"/>
-              <w:top w:val="none" w:sz="0" w:space="0" w:color="000000"/>
-              <w:left w:val="none" w:sz="0" w:space="0" w:color="000000"/>
-              <w:right w:val="none" w:sz="0" w:space="0" w:color="000000"/>
-            </w:tcBorders>
-            <w:shd w:val="clear" w:color="auto" w:fill="FFFFFF"/>
-            <w:tcMar>
-              <w:top w:w="0" w:type="dxa"/>
-              <w:bottom w:w="0" w:type="dxa"/>
-              <w:left w:w="0" w:type="dxa"/>
-              <w:right w:w="0" w:type="dxa"/>
-            </w:tcMar>
-            <w:vAlign w:val="center"/>
-          </w:tcPr>
-          <w:p>
-            <w:pPr>
-              <w:pStyle w:val="Normal"/>
-              <w:jc w:val="right"/>
-              <w:pBdr>
-                <w:bottom w:val="none" w:sz="0" w:space="0" w:color="000000"/>
-                <w:top w:val="none" w:sz="0" w:space="0" w:color="000000"/>
-                <w:left w:val="none" w:sz="0" w:space="0" w:color="000000"/>
-                <w:right w:val="none" w:sz="0" w:space="0" w:color="000000"/>
-              </w:pBdr>
-              <w:spacing w:after="100" w:before="100" w:line="240"/>
-              <w:ind w:left="100" w:right="100" w:firstLine="0" w:firstLineChars="0"/>
-              <w:rPr>
-                <w:rFonts w:ascii="Arial" w:hAnsi="Arial" w:eastAsia="Arial" w:cs="Arial"/>
-                <w:i w:val="false"/>
-                <w:b w:val="false"/>
-                <w:u w:val="none"/>
-                <w:sz w:val="22"/>
-                <w:szCs w:val="22"/>
-                <w:color w:val="000000"/>
-              </w:rPr>
-            </w:pPr>
-            <w:r>
-              <w:rPr>
-                <w:rFonts w:ascii="Arial" w:hAnsi="Arial" w:eastAsia="Arial" w:cs="Arial"/>
-                <w:i w:val="false"/>
-                <w:b w:val="false"/>
-                <w:u w:val="none"/>
-                <w:sz w:val="22"/>
-                <w:szCs w:val="22"/>
-                <w:color w:val="000000"/>
-              </w:rPr>
-              <w:t xml:space="preserve">4.2</w:t>
-            </w:r>
-          </w:p>
-        </w:tc>
-      </w:tr>
-      <w:tr>
-        <w:trPr>
-          <w:trHeight w:val="615" w:hRule="auto"/>
-        </w:trPr>
-        body 8
-        <w:tc>
-          <w:tcPr>
-            <w:tcBorders>
-              <w:bottom w:val="none" w:sz="0" w:space="0" w:color="000000"/>
-              <w:top w:val="none" w:sz="0" w:space="0" w:color="000000"/>
-              <w:left w:val="none" w:sz="0" w:space="0" w:color="000000"/>
-              <w:right w:val="none" w:sz="0" w:space="0" w:color="000000"/>
-            </w:tcBorders>
-            <w:shd w:val="clear" w:color="auto" w:fill="FFFFFF"/>
-            <w:tcMar>
-              <w:top w:w="0" w:type="dxa"/>
-              <w:bottom w:w="0" w:type="dxa"/>
-              <w:left w:w="0" w:type="dxa"/>
-              <w:right w:w="0" w:type="dxa"/>
-            </w:tcMar>
-            <w:vAlign w:val="center"/>
-          </w:tcPr>
-          <w:p>
-            <w:pPr>
-              <w:pStyle w:val="Normal"/>
-              <w:jc w:val="left"/>
-              <w:pBdr>
-                <w:bottom w:val="none" w:sz="0" w:space="0" w:color="000000"/>
-                <w:top w:val="none" w:sz="0" w:space="0" w:color="000000"/>
-                <w:left w:val="none" w:sz="0" w:space="0" w:color="000000"/>
-                <w:right w:val="none" w:sz="0" w:space="0" w:color="000000"/>
-              </w:pBdr>
-              <w:spacing w:after="100" w:before="100" w:line="240"/>
-              <w:ind w:left="100" w:right="100" w:firstLine="0" w:firstLineChars="0"/>
-              <w:rPr>
-                <w:rFonts w:ascii="Arial" w:hAnsi="Arial" w:eastAsia="Arial" w:cs="Arial"/>
-                <w:i w:val="false"/>
-                <w:b w:val="false"/>
-                <w:u w:val="none"/>
-                <w:sz w:val="22"/>
-                <w:szCs w:val="22"/>
-                <w:color w:val="000000"/>
-              </w:rPr>
-            </w:pPr>
-            <w:r>
-              <w:rPr>
-                <w:rFonts w:ascii="Arial" w:hAnsi="Arial" w:eastAsia="Arial" w:cs="Arial"/>
-                <w:i w:val="false"/>
-                <w:b w:val="false"/>
-                <w:u w:val="none"/>
-                <w:sz w:val="22"/>
-                <w:szCs w:val="22"/>
-                <w:color w:val="000000"/>
-              </w:rPr>
-              <w:t xml:space="preserve">Gear/Equipment Requirements</w:t>
-            </w:r>
-          </w:p>
-        </w:tc>
-        <w:tc>
-          <w:tcPr>
-            <w:tcBorders>
-              <w:bottom w:val="none" w:sz="0" w:space="0" w:color="000000"/>
-              <w:top w:val="none" w:sz="0" w:space="0" w:color="000000"/>
-              <w:left w:val="none" w:sz="0" w:space="0" w:color="000000"/>
-              <w:right w:val="none" w:sz="0" w:space="0" w:color="000000"/>
-            </w:tcBorders>
-            <w:shd w:val="clear" w:color="auto" w:fill="FFFFFF"/>
-            <w:tcMar>
-              <w:top w:w="0" w:type="dxa"/>
-              <w:bottom w:w="0" w:type="dxa"/>
-              <w:left w:w="0" w:type="dxa"/>
-              <w:right w:w="0" w:type="dxa"/>
-            </w:tcMar>
-            <w:vAlign w:val="center"/>
-          </w:tcPr>
-          <w:p>
-            <w:pPr>
-              <w:pStyle w:val="Normal"/>
-              <w:jc w:val="left"/>
-              <w:pBdr>
-                <w:bottom w:val="none" w:sz="0" w:space="0" w:color="000000"/>
-                <w:top w:val="none" w:sz="0" w:space="0" w:color="000000"/>
-                <w:left w:val="none" w:sz="0" w:space="0" w:color="000000"/>
-                <w:right w:val="none" w:sz="0" w:space="0" w:color="000000"/>
-              </w:pBdr>
-              <w:spacing w:after="100" w:before="100" w:line="240"/>
-              <w:ind w:left="100" w:right="100" w:firstLine="0" w:firstLineChars="0"/>
-              <w:rPr>
-                <w:rFonts w:ascii="Arial" w:hAnsi="Arial" w:eastAsia="Arial" w:cs="Arial"/>
-                <w:i w:val="false"/>
-                <w:b w:val="false"/>
-                <w:u w:val="none"/>
-                <w:sz w:val="22"/>
-                <w:szCs w:val="22"/>
-                <w:color w:val="000000"/>
-              </w:rPr>
-            </w:pPr>
-            <w:r>
-              <w:rPr>
-                <w:rFonts w:ascii="Arial" w:hAnsi="Arial" w:eastAsia="Arial" w:cs="Arial"/>
-                <w:i w:val="false"/>
-                <w:b w:val="false"/>
-                <w:u w:val="none"/>
-                <w:sz w:val="22"/>
-                <w:szCs w:val="22"/>
-                <w:color w:val="000000"/>
-              </w:rPr>
-              <w:t xml:space="preserve">34</w:t>
-            </w:r>
-          </w:p>
-        </w:tc>
-        <w:tc>
-          <w:tcPr>
-            <w:tcBorders>
-              <w:bottom w:val="none" w:sz="0" w:space="0" w:color="000000"/>
-              <w:top w:val="none" w:sz="0" w:space="0" w:color="000000"/>
-              <w:left w:val="none" w:sz="0" w:space="0" w:color="000000"/>
-              <w:right w:val="none" w:sz="0" w:space="0" w:color="000000"/>
-            </w:tcBorders>
-            <w:shd w:val="clear" w:color="auto" w:fill="FFFFFF"/>
-            <w:tcMar>
-              <w:top w:w="0" w:type="dxa"/>
-              <w:bottom w:w="0" w:type="dxa"/>
-              <w:left w:w="0" w:type="dxa"/>
-              <w:right w:w="0" w:type="dxa"/>
-            </w:tcMar>
-            <w:vAlign w:val="center"/>
-          </w:tcPr>
-          <w:p>
-            <w:pPr>
-              <w:pStyle w:val="Normal"/>
-              <w:jc w:val="left"/>
-              <w:pBdr>
-                <w:bottom w:val="none" w:sz="0" w:space="0" w:color="000000"/>
-                <w:top w:val="none" w:sz="0" w:space="0" w:color="000000"/>
-                <w:left w:val="none" w:sz="0" w:space="0" w:color="000000"/>
-                <w:right w:val="none" w:sz="0" w:space="0" w:color="000000"/>
-              </w:pBdr>
-              <w:spacing w:after="100" w:before="100" w:line="240"/>
-              <w:ind w:left="100" w:right="100" w:firstLine="0" w:firstLineChars="0"/>
-              <w:rPr>
-                <w:rFonts w:ascii="Arial" w:hAnsi="Arial" w:eastAsia="Arial" w:cs="Arial"/>
-                <w:i w:val="false"/>
-                <w:b w:val="false"/>
-                <w:u w:val="none"/>
-                <w:sz w:val="22"/>
-                <w:szCs w:val="22"/>
-                <w:color w:val="000000"/>
-              </w:rPr>
-            </w:pPr>
-            <w:r>
-              <w:rPr>
-                <w:rFonts w:ascii="Arial" w:hAnsi="Arial" w:eastAsia="Arial" w:cs="Arial"/>
-                <w:i w:val="false"/>
-                <w:b w:val="false"/>
-                <w:u w:val="none"/>
-                <w:sz w:val="22"/>
-                <w:szCs w:val="22"/>
-                <w:color w:val="000000"/>
-              </w:rPr>
-              <w:t xml:space="preserve">1</w:t>
-            </w:r>
-          </w:p>
-        </w:tc>
-        <w:tc>
-          <w:tcPr>
-            <w:tcBorders>
-              <w:bottom w:val="none" w:sz="0" w:space="0" w:color="000000"/>
-              <w:top w:val="none" w:sz="0" w:space="0" w:color="000000"/>
-              <w:left w:val="none" w:sz="0" w:space="0" w:color="000000"/>
-              <w:right w:val="none" w:sz="0" w:space="0" w:color="000000"/>
-            </w:tcBorders>
-            <w:shd w:val="clear" w:color="auto" w:fill="FFFFFF"/>
-            <w:tcMar>
-              <w:top w:w="0" w:type="dxa"/>
-              <w:bottom w:w="0" w:type="dxa"/>
-              <w:left w:w="0" w:type="dxa"/>
-              <w:right w:w="0" w:type="dxa"/>
-            </w:tcMar>
-            <w:vAlign w:val="center"/>
-          </w:tcPr>
-          <w:p>
-            <w:pPr>
-              <w:pStyle w:val="Normal"/>
-              <w:jc w:val="left"/>
-              <w:pBdr>
-                <w:bottom w:val="none" w:sz="0" w:space="0" w:color="000000"/>
-                <w:top w:val="none" w:sz="0" w:space="0" w:color="000000"/>
-                <w:left w:val="none" w:sz="0" w:space="0" w:color="000000"/>
-                <w:right w:val="none" w:sz="0" w:space="0" w:color="000000"/>
-              </w:pBdr>
-              <w:spacing w:after="100" w:before="100" w:line="240"/>
-              <w:ind w:left="100" w:right="100" w:firstLine="0" w:firstLineChars="0"/>
-              <w:rPr>
-                <w:rFonts w:ascii="Arial" w:hAnsi="Arial" w:eastAsia="Arial" w:cs="Arial"/>
-                <w:i w:val="false"/>
-                <w:b w:val="false"/>
-                <w:u w:val="none"/>
-                <w:sz w:val="22"/>
-                <w:szCs w:val="22"/>
-                <w:color w:val="000000"/>
-              </w:rPr>
-            </w:pPr>
-            <w:r>
-              <w:rPr>
-                <w:rFonts w:ascii="Arial" w:hAnsi="Arial" w:eastAsia="Arial" w:cs="Arial"/>
-                <w:i w:val="false"/>
-                <w:b w:val="false"/>
-                <w:u w:val="none"/>
-                <w:sz w:val="22"/>
-                <w:szCs w:val="22"/>
-                <w:color w:val="000000"/>
-              </w:rPr>
-              <w:t xml:space="preserve">33</w:t>
-            </w:r>
-          </w:p>
-        </w:tc>
-        <w:tc>
-          <w:tcPr>
-            <w:tcBorders>
-              <w:bottom w:val="none" w:sz="0" w:space="0" w:color="000000"/>
-              <w:top w:val="none" w:sz="0" w:space="0" w:color="000000"/>
-              <w:left w:val="none" w:sz="0" w:space="0" w:color="000000"/>
-              <w:right w:val="none" w:sz="0" w:space="0" w:color="000000"/>
-            </w:tcBorders>
-            <w:shd w:val="clear" w:color="auto" w:fill="FFFFFF"/>
-            <w:tcMar>
-              <w:top w:w="0" w:type="dxa"/>
-              <w:bottom w:w="0" w:type="dxa"/>
-              <w:left w:w="0" w:type="dxa"/>
-              <w:right w:w="0" w:type="dxa"/>
-            </w:tcMar>
-            <w:vAlign w:val="center"/>
-          </w:tcPr>
-          <w:p>
-            <w:pPr>
-              <w:pStyle w:val="Normal"/>
-              <w:jc w:val="left"/>
-              <w:pBdr>
-                <w:bottom w:val="none" w:sz="0" w:space="0" w:color="000000"/>
-                <w:top w:val="none" w:sz="0" w:space="0" w:color="000000"/>
-                <w:left w:val="none" w:sz="0" w:space="0" w:color="000000"/>
-                <w:right w:val="none" w:sz="0" w:space="0" w:color="000000"/>
-              </w:pBdr>
-              <w:spacing w:after="100" w:before="100" w:line="240"/>
-              <w:ind w:left="100" w:right="100" w:firstLine="0" w:firstLineChars="0"/>
-              <w:rPr>
-                <w:rFonts w:ascii="Arial" w:hAnsi="Arial" w:eastAsia="Arial" w:cs="Arial"/>
-                <w:i w:val="false"/>
-                <w:b w:val="false"/>
-                <w:u w:val="none"/>
-                <w:sz w:val="22"/>
-                <w:szCs w:val="22"/>
-                <w:color w:val="000000"/>
-              </w:rPr>
-            </w:pPr>
-            <w:r>
-              <w:rPr>
-                <w:rFonts w:ascii="Arial" w:hAnsi="Arial" w:eastAsia="Arial" w:cs="Arial"/>
-                <w:i w:val="false"/>
-                <w:b w:val="false"/>
-                <w:u w:val="none"/>
-                <w:sz w:val="22"/>
-                <w:szCs w:val="22"/>
-                <w:color w:val="000000"/>
-              </w:rPr>
-              <w:t xml:space="preserve">0</w:t>
-            </w:r>
-          </w:p>
-        </w:tc>
-        <w:tc>
-          <w:tcPr>
-            <w:tcBorders>
-              <w:bottom w:val="none" w:sz="0" w:space="0" w:color="000000"/>
-              <w:top w:val="none" w:sz="0" w:space="0" w:color="000000"/>
-              <w:left w:val="none" w:sz="0" w:space="0" w:color="000000"/>
-              <w:right w:val="none" w:sz="0" w:space="0" w:color="000000"/>
-            </w:tcBorders>
-            <w:shd w:val="clear" w:color="auto" w:fill="FFFFFF"/>
-            <w:tcMar>
-              <w:top w:w="0" w:type="dxa"/>
-              <w:bottom w:w="0" w:type="dxa"/>
-              <w:left w:w="0" w:type="dxa"/>
-              <w:right w:w="0" w:type="dxa"/>
-            </w:tcMar>
-            <w:vAlign w:val="center"/>
-          </w:tcPr>
-          <w:p>
-            <w:pPr>
-              <w:pStyle w:val="Normal"/>
-              <w:jc w:val="right"/>
-              <w:pBdr>
-                <w:bottom w:val="none" w:sz="0" w:space="0" w:color="000000"/>
-                <w:top w:val="none" w:sz="0" w:space="0" w:color="000000"/>
-                <w:left w:val="none" w:sz="0" w:space="0" w:color="000000"/>
-                <w:right w:val="none" w:sz="0" w:space="0" w:color="000000"/>
-              </w:pBdr>
-              <w:spacing w:after="100" w:before="100" w:line="240"/>
-              <w:ind w:left="100" w:right="100" w:firstLine="0" w:firstLineChars="0"/>
-              <w:rPr>
-                <w:rFonts w:ascii="Arial" w:hAnsi="Arial" w:eastAsia="Arial" w:cs="Arial"/>
-                <w:i w:val="false"/>
-                <w:b w:val="false"/>
-                <w:u w:val="none"/>
-                <w:sz w:val="22"/>
-                <w:szCs w:val="22"/>
-                <w:color w:val="000000"/>
-              </w:rPr>
-            </w:pPr>
-            <w:r>
-              <w:rPr>
-                <w:rFonts w:ascii="Arial" w:hAnsi="Arial" w:eastAsia="Arial" w:cs="Arial"/>
-                <w:i w:val="false"/>
-                <w:b w:val="false"/>
-                <w:u w:val="none"/>
-                <w:sz w:val="22"/>
-                <w:szCs w:val="22"/>
-                <w:color w:val="000000"/>
-              </w:rPr>
-              <w:t xml:space="preserve">2.9</w:t>
+              <w:t xml:space="preserve">0.7</w:t>
             </w:r>
           </w:p>
         </w:tc>
@@ -2987,166 +2987,60 @@
                 <w:szCs w:val="22"/>
                 <w:color w:val="000000"/>
               </w:rPr>
-              <w:t xml:space="preserve">Operational Requirements</w:t>
-            </w:r>
-          </w:p>
-        </w:tc>
-        <w:tc>
-          <w:tcPr>
-            <w:tcBorders>
-              <w:bottom w:val="none" w:sz="0" w:space="0" w:color="000000"/>
-              <w:top w:val="none" w:sz="0" w:space="0" w:color="000000"/>
-              <w:left w:val="none" w:sz="0" w:space="0" w:color="000000"/>
-              <w:right w:val="none" w:sz="0" w:space="0" w:color="000000"/>
-            </w:tcBorders>
-            <w:shd w:val="clear" w:color="auto" w:fill="FFFFFF"/>
-            <w:tcMar>
-              <w:top w:w="0" w:type="dxa"/>
-              <w:bottom w:w="0" w:type="dxa"/>
-              <w:left w:w="0" w:type="dxa"/>
-              <w:right w:w="0" w:type="dxa"/>
-            </w:tcMar>
-            <w:vAlign w:val="center"/>
-          </w:tcPr>
-          <w:p>
-            <w:pPr>
-              <w:pStyle w:val="Normal"/>
-              <w:jc w:val="left"/>
-              <w:pBdr>
-                <w:bottom w:val="none" w:sz="0" w:space="0" w:color="000000"/>
-                <w:top w:val="none" w:sz="0" w:space="0" w:color="000000"/>
-                <w:left w:val="none" w:sz="0" w:space="0" w:color="000000"/>
-                <w:right w:val="none" w:sz="0" w:space="0" w:color="000000"/>
-              </w:pBdr>
-              <w:spacing w:after="100" w:before="100" w:line="240"/>
-              <w:ind w:left="100" w:right="100" w:firstLine="0" w:firstLineChars="0"/>
-              <w:rPr>
-                <w:rFonts w:ascii="Arial" w:hAnsi="Arial" w:eastAsia="Arial" w:cs="Arial"/>
-                <w:i w:val="false"/>
-                <w:b w:val="false"/>
-                <w:u w:val="none"/>
-                <w:sz w:val="22"/>
-                <w:szCs w:val="22"/>
-                <w:color w:val="000000"/>
-              </w:rPr>
-            </w:pPr>
-            <w:r>
-              <w:rPr>
-                <w:rFonts w:ascii="Arial" w:hAnsi="Arial" w:eastAsia="Arial" w:cs="Arial"/>
-                <w:i w:val="false"/>
-                <w:b w:val="false"/>
-                <w:u w:val="none"/>
-                <w:sz w:val="22"/>
-                <w:szCs w:val="22"/>
-                <w:color w:val="000000"/>
-              </w:rPr>
-              <w:t xml:space="preserve">47</w:t>
-            </w:r>
-          </w:p>
-        </w:tc>
-        <w:tc>
-          <w:tcPr>
-            <w:tcBorders>
-              <w:bottom w:val="none" w:sz="0" w:space="0" w:color="000000"/>
-              <w:top w:val="none" w:sz="0" w:space="0" w:color="000000"/>
-              <w:left w:val="none" w:sz="0" w:space="0" w:color="000000"/>
-              <w:right w:val="none" w:sz="0" w:space="0" w:color="000000"/>
-            </w:tcBorders>
-            <w:shd w:val="clear" w:color="auto" w:fill="FFFFFF"/>
-            <w:tcMar>
-              <w:top w:w="0" w:type="dxa"/>
-              <w:bottom w:w="0" w:type="dxa"/>
-              <w:left w:w="0" w:type="dxa"/>
-              <w:right w:w="0" w:type="dxa"/>
-            </w:tcMar>
-            <w:vAlign w:val="center"/>
-          </w:tcPr>
-          <w:p>
-            <w:pPr>
-              <w:pStyle w:val="Normal"/>
-              <w:jc w:val="left"/>
-              <w:pBdr>
-                <w:bottom w:val="none" w:sz="0" w:space="0" w:color="000000"/>
-                <w:top w:val="none" w:sz="0" w:space="0" w:color="000000"/>
-                <w:left w:val="none" w:sz="0" w:space="0" w:color="000000"/>
-                <w:right w:val="none" w:sz="0" w:space="0" w:color="000000"/>
-              </w:pBdr>
-              <w:spacing w:after="100" w:before="100" w:line="240"/>
-              <w:ind w:left="100" w:right="100" w:firstLine="0" w:firstLineChars="0"/>
-              <w:rPr>
-                <w:rFonts w:ascii="Arial" w:hAnsi="Arial" w:eastAsia="Arial" w:cs="Arial"/>
-                <w:i w:val="false"/>
-                <w:b w:val="false"/>
-                <w:u w:val="none"/>
-                <w:sz w:val="22"/>
-                <w:szCs w:val="22"/>
-                <w:color w:val="000000"/>
-              </w:rPr>
-            </w:pPr>
-            <w:r>
-              <w:rPr>
-                <w:rFonts w:ascii="Arial" w:hAnsi="Arial" w:eastAsia="Arial" w:cs="Arial"/>
-                <w:i w:val="false"/>
-                <w:b w:val="false"/>
-                <w:u w:val="none"/>
-                <w:sz w:val="22"/>
-                <w:szCs w:val="22"/>
-                <w:color w:val="000000"/>
-              </w:rPr>
-              <w:t xml:space="preserve">1</w:t>
-            </w:r>
-          </w:p>
-        </w:tc>
-        <w:tc>
-          <w:tcPr>
-            <w:tcBorders>
-              <w:bottom w:val="none" w:sz="0" w:space="0" w:color="000000"/>
-              <w:top w:val="none" w:sz="0" w:space="0" w:color="000000"/>
-              <w:left w:val="none" w:sz="0" w:space="0" w:color="000000"/>
-              <w:right w:val="none" w:sz="0" w:space="0" w:color="000000"/>
-            </w:tcBorders>
-            <w:shd w:val="clear" w:color="auto" w:fill="FFFFFF"/>
-            <w:tcMar>
-              <w:top w:w="0" w:type="dxa"/>
-              <w:bottom w:w="0" w:type="dxa"/>
-              <w:left w:w="0" w:type="dxa"/>
-              <w:right w:w="0" w:type="dxa"/>
-            </w:tcMar>
-            <w:vAlign w:val="center"/>
-          </w:tcPr>
-          <w:p>
-            <w:pPr>
-              <w:pStyle w:val="Normal"/>
-              <w:jc w:val="left"/>
-              <w:pBdr>
-                <w:bottom w:val="none" w:sz="0" w:space="0" w:color="000000"/>
-                <w:top w:val="none" w:sz="0" w:space="0" w:color="000000"/>
-                <w:left w:val="none" w:sz="0" w:space="0" w:color="000000"/>
-                <w:right w:val="none" w:sz="0" w:space="0" w:color="000000"/>
-              </w:pBdr>
-              <w:spacing w:after="100" w:before="100" w:line="240"/>
-              <w:ind w:left="100" w:right="100" w:firstLine="0" w:firstLineChars="0"/>
-              <w:rPr>
-                <w:rFonts w:ascii="Arial" w:hAnsi="Arial" w:eastAsia="Arial" w:cs="Arial"/>
-                <w:i w:val="false"/>
-                <w:b w:val="false"/>
-                <w:u w:val="none"/>
-                <w:sz w:val="22"/>
-                <w:szCs w:val="22"/>
-                <w:color w:val="000000"/>
-              </w:rPr>
-            </w:pPr>
-            <w:r>
-              <w:rPr>
-                <w:rFonts w:ascii="Arial" w:hAnsi="Arial" w:eastAsia="Arial" w:cs="Arial"/>
-                <w:i w:val="false"/>
-                <w:b w:val="false"/>
-                <w:u w:val="none"/>
-                <w:sz w:val="22"/>
-                <w:szCs w:val="22"/>
-                <w:color w:val="000000"/>
-              </w:rPr>
-              <w:t xml:space="preserve">46</w:t>
+              <w:t xml:space="preserve">Contractor Requirements</w:t>
+            </w:r>
+          </w:p>
+        </w:tc>
+        <w:tc>
+          <w:tcPr>
+            <w:tcBorders>
+              <w:bottom w:val="none" w:sz="0" w:space="0" w:color="000000"/>
+              <w:top w:val="none" w:sz="0" w:space="0" w:color="000000"/>
+              <w:left w:val="none" w:sz="0" w:space="0" w:color="000000"/>
+              <w:right w:val="none" w:sz="0" w:space="0" w:color="000000"/>
+            </w:tcBorders>
+            <w:shd w:val="clear" w:color="auto" w:fill="FFFFFF"/>
+            <w:tcMar>
+              <w:top w:w="0" w:type="dxa"/>
+              <w:bottom w:w="0" w:type="dxa"/>
+              <w:left w:w="0" w:type="dxa"/>
+              <w:right w:w="0" w:type="dxa"/>
+            </w:tcMar>
+            <w:vAlign w:val="center"/>
+          </w:tcPr>
+          <w:p>
+            <w:pPr>
+              <w:pStyle w:val="Normal"/>
+              <w:jc w:val="left"/>
+              <w:pBdr>
+                <w:bottom w:val="none" w:sz="0" w:space="0" w:color="000000"/>
+                <w:top w:val="none" w:sz="0" w:space="0" w:color="000000"/>
+                <w:left w:val="none" w:sz="0" w:space="0" w:color="000000"/>
+                <w:right w:val="none" w:sz="0" w:space="0" w:color="000000"/>
+              </w:pBdr>
+              <w:spacing w:after="100" w:before="100" w:line="240"/>
+              <w:ind w:left="100" w:right="100" w:firstLine="0" w:firstLineChars="0"/>
+              <w:rPr>
+                <w:rFonts w:ascii="Arial" w:hAnsi="Arial" w:eastAsia="Arial" w:cs="Arial"/>
+                <w:i w:val="false"/>
+                <w:b w:val="false"/>
+                <w:u w:val="none"/>
+                <w:sz w:val="22"/>
+                <w:szCs w:val="22"/>
+                <w:color w:val="000000"/>
+              </w:rPr>
+            </w:pPr>
+            <w:r>
+              <w:rPr>
+                <w:rFonts w:ascii="Arial" w:hAnsi="Arial" w:eastAsia="Arial" w:cs="Arial"/>
+                <w:i w:val="false"/>
+                <w:b w:val="false"/>
+                <w:u w:val="none"/>
+                <w:sz w:val="22"/>
+                <w:szCs w:val="22"/>
+                <w:color w:val="000000"/>
+              </w:rPr>
+              <w:t xml:space="preserve">12</w:t>
             </w:r>
           </w:p>
         </w:tc>
@@ -3223,6 +3117,112 @@
           <w:p>
             <w:pPr>
               <w:pStyle w:val="Normal"/>
+              <w:jc w:val="left"/>
+              <w:pBdr>
+                <w:bottom w:val="none" w:sz="0" w:space="0" w:color="000000"/>
+                <w:top w:val="none" w:sz="0" w:space="0" w:color="000000"/>
+                <w:left w:val="none" w:sz="0" w:space="0" w:color="000000"/>
+                <w:right w:val="none" w:sz="0" w:space="0" w:color="000000"/>
+              </w:pBdr>
+              <w:spacing w:after="100" w:before="100" w:line="240"/>
+              <w:ind w:left="100" w:right="100" w:firstLine="0" w:firstLineChars="0"/>
+              <w:rPr>
+                <w:rFonts w:ascii="Arial" w:hAnsi="Arial" w:eastAsia="Arial" w:cs="Arial"/>
+                <w:i w:val="false"/>
+                <w:b w:val="false"/>
+                <w:u w:val="none"/>
+                <w:sz w:val="22"/>
+                <w:szCs w:val="22"/>
+                <w:color w:val="000000"/>
+              </w:rPr>
+            </w:pPr>
+            <w:r>
+              <w:rPr>
+                <w:rFonts w:ascii="Arial" w:hAnsi="Arial" w:eastAsia="Arial" w:cs="Arial"/>
+                <w:i w:val="false"/>
+                <w:b w:val="false"/>
+                <w:u w:val="none"/>
+                <w:sz w:val="22"/>
+                <w:szCs w:val="22"/>
+                <w:color w:val="000000"/>
+              </w:rPr>
+              <w:t xml:space="preserve">12</w:t>
+            </w:r>
+          </w:p>
+        </w:tc>
+        <w:tc>
+          <w:tcPr>
+            <w:tcBorders>
+              <w:bottom w:val="none" w:sz="0" w:space="0" w:color="000000"/>
+              <w:top w:val="none" w:sz="0" w:space="0" w:color="000000"/>
+              <w:left w:val="none" w:sz="0" w:space="0" w:color="000000"/>
+              <w:right w:val="none" w:sz="0" w:space="0" w:color="000000"/>
+            </w:tcBorders>
+            <w:shd w:val="clear" w:color="auto" w:fill="FFFFFF"/>
+            <w:tcMar>
+              <w:top w:w="0" w:type="dxa"/>
+              <w:bottom w:w="0" w:type="dxa"/>
+              <w:left w:w="0" w:type="dxa"/>
+              <w:right w:w="0" w:type="dxa"/>
+            </w:tcMar>
+            <w:vAlign w:val="center"/>
+          </w:tcPr>
+          <w:p>
+            <w:pPr>
+              <w:pStyle w:val="Normal"/>
+              <w:jc w:val="left"/>
+              <w:pBdr>
+                <w:bottom w:val="none" w:sz="0" w:space="0" w:color="000000"/>
+                <w:top w:val="none" w:sz="0" w:space="0" w:color="000000"/>
+                <w:left w:val="none" w:sz="0" w:space="0" w:color="000000"/>
+                <w:right w:val="none" w:sz="0" w:space="0" w:color="000000"/>
+              </w:pBdr>
+              <w:spacing w:after="100" w:before="100" w:line="240"/>
+              <w:ind w:left="100" w:right="100" w:firstLine="0" w:firstLineChars="0"/>
+              <w:rPr>
+                <w:rFonts w:ascii="Arial" w:hAnsi="Arial" w:eastAsia="Arial" w:cs="Arial"/>
+                <w:i w:val="false"/>
+                <w:b w:val="false"/>
+                <w:u w:val="none"/>
+                <w:sz w:val="22"/>
+                <w:szCs w:val="22"/>
+                <w:color w:val="000000"/>
+              </w:rPr>
+            </w:pPr>
+            <w:r>
+              <w:rPr>
+                <w:rFonts w:ascii="Arial" w:hAnsi="Arial" w:eastAsia="Arial" w:cs="Arial"/>
+                <w:i w:val="false"/>
+                <w:b w:val="false"/>
+                <w:u w:val="none"/>
+                <w:sz w:val="22"/>
+                <w:szCs w:val="22"/>
+                <w:color w:val="000000"/>
+              </w:rPr>
+              <w:t xml:space="preserve">0</w:t>
+            </w:r>
+          </w:p>
+        </w:tc>
+        <w:tc>
+          <w:tcPr>
+            <w:tcBorders>
+              <w:bottom w:val="none" w:sz="0" w:space="0" w:color="000000"/>
+              <w:top w:val="none" w:sz="0" w:space="0" w:color="000000"/>
+              <w:left w:val="none" w:sz="0" w:space="0" w:color="000000"/>
+              <w:right w:val="none" w:sz="0" w:space="0" w:color="000000"/>
+            </w:tcBorders>
+            <w:shd w:val="clear" w:color="auto" w:fill="FFFFFF"/>
+            <w:tcMar>
+              <w:top w:w="0" w:type="dxa"/>
+              <w:bottom w:w="0" w:type="dxa"/>
+              <w:left w:w="0" w:type="dxa"/>
+              <w:right w:w="0" w:type="dxa"/>
+            </w:tcMar>
+            <w:vAlign w:val="center"/>
+          </w:tcPr>
+          <w:p>
+            <w:pPr>
+              <w:pStyle w:val="Normal"/>
               <w:jc w:val="right"/>
               <w:pBdr>
                 <w:bottom w:val="none" w:sz="0" w:space="0" w:color="000000"/>
@@ -3252,7 +3252,331 @@
                 <w:szCs w:val="22"/>
                 <w:color w:val="000000"/>
               </w:rPr>
-              <w:t xml:space="preserve">2.1</w:t>
+              <w:t xml:space="preserve">0.0</w:t>
+            </w:r>
+          </w:p>
+        </w:tc>
+      </w:tr>
+      <w:tr>
+        <w:trPr>
+          <w:trHeight w:val="615" w:hRule="auto"/>
+        </w:trPr>
+        body10
+        <w:tc>
+          <w:tcPr>
+            <w:tcBorders>
+              <w:bottom w:val="none" w:sz="0" w:space="0" w:color="000000"/>
+              <w:top w:val="none" w:sz="0" w:space="0" w:color="000000"/>
+              <w:left w:val="none" w:sz="0" w:space="0" w:color="000000"/>
+              <w:right w:val="none" w:sz="0" w:space="0" w:color="000000"/>
+            </w:tcBorders>
+            <w:shd w:val="clear" w:color="auto" w:fill="FFFFFF"/>
+            <w:tcMar>
+              <w:top w:w="0" w:type="dxa"/>
+              <w:bottom w:w="0" w:type="dxa"/>
+              <w:left w:w="0" w:type="dxa"/>
+              <w:right w:w="0" w:type="dxa"/>
+            </w:tcMar>
+            <w:vAlign w:val="center"/>
+          </w:tcPr>
+          <w:p>
+            <w:pPr>
+              <w:pStyle w:val="Normal"/>
+              <w:jc w:val="left"/>
+              <w:pBdr>
+                <w:bottom w:val="none" w:sz="0" w:space="0" w:color="000000"/>
+                <w:top w:val="none" w:sz="0" w:space="0" w:color="000000"/>
+                <w:left w:val="none" w:sz="0" w:space="0" w:color="000000"/>
+                <w:right w:val="none" w:sz="0" w:space="0" w:color="000000"/>
+              </w:pBdr>
+              <w:spacing w:after="100" w:before="100" w:line="240"/>
+              <w:ind w:left="100" w:right="100" w:firstLine="0" w:firstLineChars="0"/>
+              <w:rPr>
+                <w:rFonts w:ascii="Arial" w:hAnsi="Arial" w:eastAsia="Arial" w:cs="Arial"/>
+                <w:i w:val="false"/>
+                <w:b w:val="false"/>
+                <w:u w:val="none"/>
+                <w:sz w:val="22"/>
+                <w:szCs w:val="22"/>
+                <w:color w:val="000000"/>
+              </w:rPr>
+            </w:pPr>
+            <w:r>
+              <w:rPr>
+                <w:rFonts w:ascii="Arial" w:hAnsi="Arial" w:eastAsia="Arial" w:cs="Arial"/>
+                <w:i w:val="false"/>
+                <w:b w:val="false"/>
+                <w:u w:val="none"/>
+                <w:sz w:val="22"/>
+                <w:szCs w:val="22"/>
+                <w:color w:val="000000"/>
+              </w:rPr>
+              <w:t xml:space="preserve">MARPOL/Oil Spill</w:t>
+            </w:r>
+          </w:p>
+        </w:tc>
+        <w:tc>
+          <w:tcPr>
+            <w:tcBorders>
+              <w:bottom w:val="none" w:sz="0" w:space="0" w:color="000000"/>
+              <w:top w:val="none" w:sz="0" w:space="0" w:color="000000"/>
+              <w:left w:val="none" w:sz="0" w:space="0" w:color="000000"/>
+              <w:right w:val="none" w:sz="0" w:space="0" w:color="000000"/>
+            </w:tcBorders>
+            <w:shd w:val="clear" w:color="auto" w:fill="FFFFFF"/>
+            <w:tcMar>
+              <w:top w:w="0" w:type="dxa"/>
+              <w:bottom w:w="0" w:type="dxa"/>
+              <w:left w:w="0" w:type="dxa"/>
+              <w:right w:w="0" w:type="dxa"/>
+            </w:tcMar>
+            <w:vAlign w:val="center"/>
+          </w:tcPr>
+          <w:p>
+            <w:pPr>
+              <w:pStyle w:val="Normal"/>
+              <w:jc w:val="left"/>
+              <w:pBdr>
+                <w:bottom w:val="none" w:sz="0" w:space="0" w:color="000000"/>
+                <w:top w:val="none" w:sz="0" w:space="0" w:color="000000"/>
+                <w:left w:val="none" w:sz="0" w:space="0" w:color="000000"/>
+                <w:right w:val="none" w:sz="0" w:space="0" w:color="000000"/>
+              </w:pBdr>
+              <w:spacing w:after="100" w:before="100" w:line="240"/>
+              <w:ind w:left="100" w:right="100" w:firstLine="0" w:firstLineChars="0"/>
+              <w:rPr>
+                <w:rFonts w:ascii="Arial" w:hAnsi="Arial" w:eastAsia="Arial" w:cs="Arial"/>
+                <w:i w:val="false"/>
+                <w:b w:val="false"/>
+                <w:u w:val="none"/>
+                <w:sz w:val="22"/>
+                <w:szCs w:val="22"/>
+                <w:color w:val="000000"/>
+              </w:rPr>
+            </w:pPr>
+            <w:r>
+              <w:rPr>
+                <w:rFonts w:ascii="Arial" w:hAnsi="Arial" w:eastAsia="Arial" w:cs="Arial"/>
+                <w:i w:val="false"/>
+                <w:b w:val="false"/>
+                <w:u w:val="none"/>
+                <w:sz w:val="22"/>
+                <w:szCs w:val="22"/>
+                <w:color w:val="000000"/>
+              </w:rPr>
+              <w:t xml:space="preserve">56</w:t>
+            </w:r>
+          </w:p>
+        </w:tc>
+        <w:tc>
+          <w:tcPr>
+            <w:tcBorders>
+              <w:bottom w:val="none" w:sz="0" w:space="0" w:color="000000"/>
+              <w:top w:val="none" w:sz="0" w:space="0" w:color="000000"/>
+              <w:left w:val="none" w:sz="0" w:space="0" w:color="000000"/>
+              <w:right w:val="none" w:sz="0" w:space="0" w:color="000000"/>
+            </w:tcBorders>
+            <w:shd w:val="clear" w:color="auto" w:fill="FFFFFF"/>
+            <w:tcMar>
+              <w:top w:w="0" w:type="dxa"/>
+              <w:bottom w:w="0" w:type="dxa"/>
+              <w:left w:w="0" w:type="dxa"/>
+              <w:right w:w="0" w:type="dxa"/>
+            </w:tcMar>
+            <w:vAlign w:val="center"/>
+          </w:tcPr>
+          <w:p>
+            <w:pPr>
+              <w:pStyle w:val="Normal"/>
+              <w:jc w:val="left"/>
+              <w:pBdr>
+                <w:bottom w:val="none" w:sz="0" w:space="0" w:color="000000"/>
+                <w:top w:val="none" w:sz="0" w:space="0" w:color="000000"/>
+                <w:left w:val="none" w:sz="0" w:space="0" w:color="000000"/>
+                <w:right w:val="none" w:sz="0" w:space="0" w:color="000000"/>
+              </w:pBdr>
+              <w:spacing w:after="100" w:before="100" w:line="240"/>
+              <w:ind w:left="100" w:right="100" w:firstLine="0" w:firstLineChars="0"/>
+              <w:rPr>
+                <w:rFonts w:ascii="Arial" w:hAnsi="Arial" w:eastAsia="Arial" w:cs="Arial"/>
+                <w:i w:val="false"/>
+                <w:b w:val="false"/>
+                <w:u w:val="none"/>
+                <w:sz w:val="22"/>
+                <w:szCs w:val="22"/>
+                <w:color w:val="000000"/>
+              </w:rPr>
+            </w:pPr>
+            <w:r>
+              <w:rPr>
+                <w:rFonts w:ascii="Arial" w:hAnsi="Arial" w:eastAsia="Arial" w:cs="Arial"/>
+                <w:i w:val="false"/>
+                <w:b w:val="false"/>
+                <w:u w:val="none"/>
+                <w:sz w:val="22"/>
+                <w:szCs w:val="22"/>
+                <w:color w:val="000000"/>
+              </w:rPr>
+              <w:t xml:space="preserve">0</w:t>
+            </w:r>
+          </w:p>
+        </w:tc>
+        <w:tc>
+          <w:tcPr>
+            <w:tcBorders>
+              <w:bottom w:val="none" w:sz="0" w:space="0" w:color="000000"/>
+              <w:top w:val="none" w:sz="0" w:space="0" w:color="000000"/>
+              <w:left w:val="none" w:sz="0" w:space="0" w:color="000000"/>
+              <w:right w:val="none" w:sz="0" w:space="0" w:color="000000"/>
+            </w:tcBorders>
+            <w:shd w:val="clear" w:color="auto" w:fill="FFFFFF"/>
+            <w:tcMar>
+              <w:top w:w="0" w:type="dxa"/>
+              <w:bottom w:w="0" w:type="dxa"/>
+              <w:left w:w="0" w:type="dxa"/>
+              <w:right w:w="0" w:type="dxa"/>
+            </w:tcMar>
+            <w:vAlign w:val="center"/>
+          </w:tcPr>
+          <w:p>
+            <w:pPr>
+              <w:pStyle w:val="Normal"/>
+              <w:jc w:val="left"/>
+              <w:pBdr>
+                <w:bottom w:val="none" w:sz="0" w:space="0" w:color="000000"/>
+                <w:top w:val="none" w:sz="0" w:space="0" w:color="000000"/>
+                <w:left w:val="none" w:sz="0" w:space="0" w:color="000000"/>
+                <w:right w:val="none" w:sz="0" w:space="0" w:color="000000"/>
+              </w:pBdr>
+              <w:spacing w:after="100" w:before="100" w:line="240"/>
+              <w:ind w:left="100" w:right="100" w:firstLine="0" w:firstLineChars="0"/>
+              <w:rPr>
+                <w:rFonts w:ascii="Arial" w:hAnsi="Arial" w:eastAsia="Arial" w:cs="Arial"/>
+                <w:i w:val="false"/>
+                <w:b w:val="false"/>
+                <w:u w:val="none"/>
+                <w:sz w:val="22"/>
+                <w:szCs w:val="22"/>
+                <w:color w:val="000000"/>
+              </w:rPr>
+            </w:pPr>
+            <w:r>
+              <w:rPr>
+                <w:rFonts w:ascii="Arial" w:hAnsi="Arial" w:eastAsia="Arial" w:cs="Arial"/>
+                <w:i w:val="false"/>
+                <w:b w:val="false"/>
+                <w:u w:val="none"/>
+                <w:sz w:val="22"/>
+                <w:szCs w:val="22"/>
+                <w:color w:val="000000"/>
+              </w:rPr>
+              <w:t xml:space="preserve">56</w:t>
+            </w:r>
+          </w:p>
+        </w:tc>
+        <w:tc>
+          <w:tcPr>
+            <w:tcBorders>
+              <w:bottom w:val="none" w:sz="0" w:space="0" w:color="000000"/>
+              <w:top w:val="none" w:sz="0" w:space="0" w:color="000000"/>
+              <w:left w:val="none" w:sz="0" w:space="0" w:color="000000"/>
+              <w:right w:val="none" w:sz="0" w:space="0" w:color="000000"/>
+            </w:tcBorders>
+            <w:shd w:val="clear" w:color="auto" w:fill="FFFFFF"/>
+            <w:tcMar>
+              <w:top w:w="0" w:type="dxa"/>
+              <w:bottom w:w="0" w:type="dxa"/>
+              <w:left w:w="0" w:type="dxa"/>
+              <w:right w:w="0" w:type="dxa"/>
+            </w:tcMar>
+            <w:vAlign w:val="center"/>
+          </w:tcPr>
+          <w:p>
+            <w:pPr>
+              <w:pStyle w:val="Normal"/>
+              <w:jc w:val="left"/>
+              <w:pBdr>
+                <w:bottom w:val="none" w:sz="0" w:space="0" w:color="000000"/>
+                <w:top w:val="none" w:sz="0" w:space="0" w:color="000000"/>
+                <w:left w:val="none" w:sz="0" w:space="0" w:color="000000"/>
+                <w:right w:val="none" w:sz="0" w:space="0" w:color="000000"/>
+              </w:pBdr>
+              <w:spacing w:after="100" w:before="100" w:line="240"/>
+              <w:ind w:left="100" w:right="100" w:firstLine="0" w:firstLineChars="0"/>
+              <w:rPr>
+                <w:rFonts w:ascii="Arial" w:hAnsi="Arial" w:eastAsia="Arial" w:cs="Arial"/>
+                <w:i w:val="false"/>
+                <w:b w:val="false"/>
+                <w:u w:val="none"/>
+                <w:sz w:val="22"/>
+                <w:szCs w:val="22"/>
+                <w:color w:val="000000"/>
+              </w:rPr>
+            </w:pPr>
+            <w:r>
+              <w:rPr>
+                <w:rFonts w:ascii="Arial" w:hAnsi="Arial" w:eastAsia="Arial" w:cs="Arial"/>
+                <w:i w:val="false"/>
+                <w:b w:val="false"/>
+                <w:u w:val="none"/>
+                <w:sz w:val="22"/>
+                <w:szCs w:val="22"/>
+                <w:color w:val="000000"/>
+              </w:rPr>
+              <w:t xml:space="preserve">0</w:t>
+            </w:r>
+          </w:p>
+        </w:tc>
+        <w:tc>
+          <w:tcPr>
+            <w:tcBorders>
+              <w:bottom w:val="none" w:sz="0" w:space="0" w:color="000000"/>
+              <w:top w:val="none" w:sz="0" w:space="0" w:color="000000"/>
+              <w:left w:val="none" w:sz="0" w:space="0" w:color="000000"/>
+              <w:right w:val="none" w:sz="0" w:space="0" w:color="000000"/>
+            </w:tcBorders>
+            <w:shd w:val="clear" w:color="auto" w:fill="FFFFFF"/>
+            <w:tcMar>
+              <w:top w:w="0" w:type="dxa"/>
+              <w:bottom w:w="0" w:type="dxa"/>
+              <w:left w:w="0" w:type="dxa"/>
+              <w:right w:w="0" w:type="dxa"/>
+            </w:tcMar>
+            <w:vAlign w:val="center"/>
+          </w:tcPr>
+          <w:p>
+            <w:pPr>
+              <w:pStyle w:val="Normal"/>
+              <w:jc w:val="right"/>
+              <w:pBdr>
+                <w:bottom w:val="none" w:sz="0" w:space="0" w:color="000000"/>
+                <w:top w:val="none" w:sz="0" w:space="0" w:color="000000"/>
+                <w:left w:val="none" w:sz="0" w:space="0" w:color="000000"/>
+                <w:right w:val="none" w:sz="0" w:space="0" w:color="000000"/>
+              </w:pBdr>
+              <w:spacing w:after="100" w:before="100" w:line="240"/>
+              <w:ind w:left="100" w:right="100" w:firstLine="0" w:firstLineChars="0"/>
+              <w:rPr>
+                <w:rFonts w:ascii="Arial" w:hAnsi="Arial" w:eastAsia="Arial" w:cs="Arial"/>
+                <w:i w:val="false"/>
+                <w:b w:val="false"/>
+                <w:u w:val="none"/>
+                <w:sz w:val="22"/>
+                <w:szCs w:val="22"/>
+                <w:color w:val="000000"/>
+              </w:rPr>
+            </w:pPr>
+            <w:r>
+              <w:rPr>
+                <w:rFonts w:ascii="Arial" w:hAnsi="Arial" w:eastAsia="Arial" w:cs="Arial"/>
+                <w:i w:val="false"/>
+                <w:b w:val="false"/>
+                <w:u w:val="none"/>
+                <w:sz w:val="22"/>
+                <w:szCs w:val="22"/>
+                <w:color w:val="000000"/>
+              </w:rPr>
+              <w:t xml:space="preserve">0.0</w:t>
             </w:r>
           </w:p>
         </w:tc>
@@ -3261,216 +3585,110 @@
         <w:trPr>
           <w:trHeight w:val="617" w:hRule="auto"/>
         </w:trPr>
-        body10
-        <w:tc>
-          <w:tcPr>
-            <w:tcBorders>
-              <w:bottom w:val="none" w:sz="0" w:space="0" w:color="000000"/>
-              <w:top w:val="none" w:sz="0" w:space="0" w:color="000000"/>
-              <w:left w:val="none" w:sz="0" w:space="0" w:color="000000"/>
-              <w:right w:val="none" w:sz="0" w:space="0" w:color="000000"/>
-            </w:tcBorders>
-            <w:shd w:val="clear" w:color="auto" w:fill="FFFFFF"/>
-            <w:tcMar>
-              <w:top w:w="0" w:type="dxa"/>
-              <w:bottom w:w="0" w:type="dxa"/>
-              <w:left w:w="0" w:type="dxa"/>
-              <w:right w:w="0" w:type="dxa"/>
-            </w:tcMar>
-            <w:vAlign w:val="center"/>
-          </w:tcPr>
-          <w:p>
-            <w:pPr>
-              <w:pStyle w:val="Normal"/>
-              <w:jc w:val="left"/>
-              <w:pBdr>
-                <w:bottom w:val="none" w:sz="0" w:space="0" w:color="000000"/>
-                <w:top w:val="none" w:sz="0" w:space="0" w:color="000000"/>
-                <w:left w:val="none" w:sz="0" w:space="0" w:color="000000"/>
-                <w:right w:val="none" w:sz="0" w:space="0" w:color="000000"/>
-              </w:pBdr>
-              <w:spacing w:after="100" w:before="100" w:line="240"/>
-              <w:ind w:left="100" w:right="100" w:firstLine="0" w:firstLineChars="0"/>
-              <w:rPr>
-                <w:rFonts w:ascii="Arial" w:hAnsi="Arial" w:eastAsia="Arial" w:cs="Arial"/>
-                <w:i w:val="false"/>
-                <w:b w:val="false"/>
-                <w:u w:val="none"/>
-                <w:sz w:val="22"/>
-                <w:szCs w:val="22"/>
-                <w:color w:val="000000"/>
-              </w:rPr>
-            </w:pPr>
-            <w:r>
-              <w:rPr>
-                <w:rFonts w:ascii="Arial" w:hAnsi="Arial" w:eastAsia="Arial" w:cs="Arial"/>
-                <w:i w:val="false"/>
-                <w:b w:val="false"/>
-                <w:u w:val="none"/>
-                <w:sz w:val="22"/>
-                <w:szCs w:val="22"/>
-                <w:color w:val="000000"/>
-              </w:rPr>
-              <w:t xml:space="preserve">Safety-USCG: Marine Casualty</w:t>
-            </w:r>
-          </w:p>
-        </w:tc>
-        <w:tc>
-          <w:tcPr>
-            <w:tcBorders>
-              <w:bottom w:val="none" w:sz="0" w:space="0" w:color="000000"/>
-              <w:top w:val="none" w:sz="0" w:space="0" w:color="000000"/>
-              <w:left w:val="none" w:sz="0" w:space="0" w:color="000000"/>
-              <w:right w:val="none" w:sz="0" w:space="0" w:color="000000"/>
-            </w:tcBorders>
-            <w:shd w:val="clear" w:color="auto" w:fill="FFFFFF"/>
-            <w:tcMar>
-              <w:top w:w="0" w:type="dxa"/>
-              <w:bottom w:w="0" w:type="dxa"/>
-              <w:left w:w="0" w:type="dxa"/>
-              <w:right w:w="0" w:type="dxa"/>
-            </w:tcMar>
-            <w:vAlign w:val="center"/>
-          </w:tcPr>
-          <w:p>
-            <w:pPr>
-              <w:pStyle w:val="Normal"/>
-              <w:jc w:val="left"/>
-              <w:pBdr>
-                <w:bottom w:val="none" w:sz="0" w:space="0" w:color="000000"/>
-                <w:top w:val="none" w:sz="0" w:space="0" w:color="000000"/>
-                <w:left w:val="none" w:sz="0" w:space="0" w:color="000000"/>
-                <w:right w:val="none" w:sz="0" w:space="0" w:color="000000"/>
-              </w:pBdr>
-              <w:spacing w:after="100" w:before="100" w:line="240"/>
-              <w:ind w:left="100" w:right="100" w:firstLine="0" w:firstLineChars="0"/>
-              <w:rPr>
-                <w:rFonts w:ascii="Arial" w:hAnsi="Arial" w:eastAsia="Arial" w:cs="Arial"/>
-                <w:i w:val="false"/>
-                <w:b w:val="false"/>
-                <w:u w:val="none"/>
-                <w:sz w:val="22"/>
-                <w:szCs w:val="22"/>
-                <w:color w:val="000000"/>
-              </w:rPr>
-            </w:pPr>
-            <w:r>
-              <w:rPr>
-                <w:rFonts w:ascii="Arial" w:hAnsi="Arial" w:eastAsia="Arial" w:cs="Arial"/>
-                <w:i w:val="false"/>
-                <w:b w:val="false"/>
-                <w:u w:val="none"/>
-                <w:sz w:val="22"/>
-                <w:szCs w:val="22"/>
-                <w:color w:val="000000"/>
-              </w:rPr>
-              <w:t xml:space="preserve">144</w:t>
-            </w:r>
-          </w:p>
-        </w:tc>
-        <w:tc>
-          <w:tcPr>
-            <w:tcBorders>
-              <w:bottom w:val="none" w:sz="0" w:space="0" w:color="000000"/>
-              <w:top w:val="none" w:sz="0" w:space="0" w:color="000000"/>
-              <w:left w:val="none" w:sz="0" w:space="0" w:color="000000"/>
-              <w:right w:val="none" w:sz="0" w:space="0" w:color="000000"/>
-            </w:tcBorders>
-            <w:shd w:val="clear" w:color="auto" w:fill="FFFFFF"/>
-            <w:tcMar>
-              <w:top w:w="0" w:type="dxa"/>
-              <w:bottom w:w="0" w:type="dxa"/>
-              <w:left w:w="0" w:type="dxa"/>
-              <w:right w:w="0" w:type="dxa"/>
-            </w:tcMar>
-            <w:vAlign w:val="center"/>
-          </w:tcPr>
-          <w:p>
-            <w:pPr>
-              <w:pStyle w:val="Normal"/>
-              <w:jc w:val="left"/>
-              <w:pBdr>
-                <w:bottom w:val="none" w:sz="0" w:space="0" w:color="000000"/>
-                <w:top w:val="none" w:sz="0" w:space="0" w:color="000000"/>
-                <w:left w:val="none" w:sz="0" w:space="0" w:color="000000"/>
-                <w:right w:val="none" w:sz="0" w:space="0" w:color="000000"/>
-              </w:pBdr>
-              <w:spacing w:after="100" w:before="100" w:line="240"/>
-              <w:ind w:left="100" w:right="100" w:firstLine="0" w:firstLineChars="0"/>
-              <w:rPr>
-                <w:rFonts w:ascii="Arial" w:hAnsi="Arial" w:eastAsia="Arial" w:cs="Arial"/>
-                <w:i w:val="false"/>
-                <w:b w:val="false"/>
-                <w:u w:val="none"/>
-                <w:sz w:val="22"/>
-                <w:szCs w:val="22"/>
-                <w:color w:val="000000"/>
-              </w:rPr>
-            </w:pPr>
-            <w:r>
-              <w:rPr>
-                <w:rFonts w:ascii="Arial" w:hAnsi="Arial" w:eastAsia="Arial" w:cs="Arial"/>
-                <w:i w:val="false"/>
-                <w:b w:val="false"/>
-                <w:u w:val="none"/>
-                <w:sz w:val="22"/>
-                <w:szCs w:val="22"/>
-                <w:color w:val="000000"/>
-              </w:rPr>
-              <w:t xml:space="preserve">1</w:t>
-            </w:r>
-          </w:p>
-        </w:tc>
-        <w:tc>
-          <w:tcPr>
-            <w:tcBorders>
-              <w:bottom w:val="none" w:sz="0" w:space="0" w:color="000000"/>
-              <w:top w:val="none" w:sz="0" w:space="0" w:color="000000"/>
-              <w:left w:val="none" w:sz="0" w:space="0" w:color="000000"/>
-              <w:right w:val="none" w:sz="0" w:space="0" w:color="000000"/>
-            </w:tcBorders>
-            <w:shd w:val="clear" w:color="auto" w:fill="FFFFFF"/>
-            <w:tcMar>
-              <w:top w:w="0" w:type="dxa"/>
-              <w:bottom w:w="0" w:type="dxa"/>
-              <w:left w:w="0" w:type="dxa"/>
-              <w:right w:w="0" w:type="dxa"/>
-            </w:tcMar>
-            <w:vAlign w:val="center"/>
-          </w:tcPr>
-          <w:p>
-            <w:pPr>
-              <w:pStyle w:val="Normal"/>
-              <w:jc w:val="left"/>
-              <w:pBdr>
-                <w:bottom w:val="none" w:sz="0" w:space="0" w:color="000000"/>
-                <w:top w:val="none" w:sz="0" w:space="0" w:color="000000"/>
-                <w:left w:val="none" w:sz="0" w:space="0" w:color="000000"/>
-                <w:right w:val="none" w:sz="0" w:space="0" w:color="000000"/>
-              </w:pBdr>
-              <w:spacing w:after="100" w:before="100" w:line="240"/>
-              <w:ind w:left="100" w:right="100" w:firstLine="0" w:firstLineChars="0"/>
-              <w:rPr>
-                <w:rFonts w:ascii="Arial" w:hAnsi="Arial" w:eastAsia="Arial" w:cs="Arial"/>
-                <w:i w:val="false"/>
-                <w:b w:val="false"/>
-                <w:u w:val="none"/>
-                <w:sz w:val="22"/>
-                <w:szCs w:val="22"/>
-                <w:color w:val="000000"/>
-              </w:rPr>
-            </w:pPr>
-            <w:r>
-              <w:rPr>
-                <w:rFonts w:ascii="Arial" w:hAnsi="Arial" w:eastAsia="Arial" w:cs="Arial"/>
-                <w:i w:val="false"/>
-                <w:b w:val="false"/>
-                <w:u w:val="none"/>
-                <w:sz w:val="22"/>
-                <w:szCs w:val="22"/>
-                <w:color w:val="000000"/>
-              </w:rPr>
-              <w:t xml:space="preserve">143</w:t>
+        body11
+        <w:tc>
+          <w:tcPr>
+            <w:tcBorders>
+              <w:bottom w:val="none" w:sz="0" w:space="0" w:color="000000"/>
+              <w:top w:val="none" w:sz="0" w:space="0" w:color="000000"/>
+              <w:left w:val="none" w:sz="0" w:space="0" w:color="000000"/>
+              <w:right w:val="none" w:sz="0" w:space="0" w:color="000000"/>
+            </w:tcBorders>
+            <w:shd w:val="clear" w:color="auto" w:fill="FFFFFF"/>
+            <w:tcMar>
+              <w:top w:w="0" w:type="dxa"/>
+              <w:bottom w:w="0" w:type="dxa"/>
+              <w:left w:w="0" w:type="dxa"/>
+              <w:right w:w="0" w:type="dxa"/>
+            </w:tcMar>
+            <w:vAlign w:val="center"/>
+          </w:tcPr>
+          <w:p>
+            <w:pPr>
+              <w:pStyle w:val="Normal"/>
+              <w:jc w:val="left"/>
+              <w:pBdr>
+                <w:bottom w:val="none" w:sz="0" w:space="0" w:color="000000"/>
+                <w:top w:val="none" w:sz="0" w:space="0" w:color="000000"/>
+                <w:left w:val="none" w:sz="0" w:space="0" w:color="000000"/>
+                <w:right w:val="none" w:sz="0" w:space="0" w:color="000000"/>
+              </w:pBdr>
+              <w:spacing w:after="100" w:before="100" w:line="240"/>
+              <w:ind w:left="100" w:right="100" w:firstLine="0" w:firstLineChars="0"/>
+              <w:rPr>
+                <w:rFonts w:ascii="Arial" w:hAnsi="Arial" w:eastAsia="Arial" w:cs="Arial"/>
+                <w:i w:val="false"/>
+                <w:b w:val="false"/>
+                <w:u w:val="none"/>
+                <w:sz w:val="22"/>
+                <w:szCs w:val="22"/>
+                <w:color w:val="000000"/>
+              </w:rPr>
+            </w:pPr>
+            <w:r>
+              <w:rPr>
+                <w:rFonts w:ascii="Arial" w:hAnsi="Arial" w:eastAsia="Arial" w:cs="Arial"/>
+                <w:i w:val="false"/>
+                <w:b w:val="false"/>
+                <w:u w:val="none"/>
+                <w:sz w:val="22"/>
+                <w:szCs w:val="22"/>
+                <w:color w:val="000000"/>
+              </w:rPr>
+              <w:t xml:space="preserve">Safety-USCG: Equipment</w:t>
+            </w:r>
+          </w:p>
+        </w:tc>
+        <w:tc>
+          <w:tcPr>
+            <w:tcBorders>
+              <w:bottom w:val="none" w:sz="0" w:space="0" w:color="000000"/>
+              <w:top w:val="none" w:sz="0" w:space="0" w:color="000000"/>
+              <w:left w:val="none" w:sz="0" w:space="0" w:color="000000"/>
+              <w:right w:val="none" w:sz="0" w:space="0" w:color="000000"/>
+            </w:tcBorders>
+            <w:shd w:val="clear" w:color="auto" w:fill="FFFFFF"/>
+            <w:tcMar>
+              <w:top w:w="0" w:type="dxa"/>
+              <w:bottom w:w="0" w:type="dxa"/>
+              <w:left w:w="0" w:type="dxa"/>
+              <w:right w:w="0" w:type="dxa"/>
+            </w:tcMar>
+            <w:vAlign w:val="center"/>
+          </w:tcPr>
+          <w:p>
+            <w:pPr>
+              <w:pStyle w:val="Normal"/>
+              <w:jc w:val="left"/>
+              <w:pBdr>
+                <w:bottom w:val="none" w:sz="0" w:space="0" w:color="000000"/>
+                <w:top w:val="none" w:sz="0" w:space="0" w:color="000000"/>
+                <w:left w:val="none" w:sz="0" w:space="0" w:color="000000"/>
+                <w:right w:val="none" w:sz="0" w:space="0" w:color="000000"/>
+              </w:pBdr>
+              <w:spacing w:after="100" w:before="100" w:line="240"/>
+              <w:ind w:left="100" w:right="100" w:firstLine="0" w:firstLineChars="0"/>
+              <w:rPr>
+                <w:rFonts w:ascii="Arial" w:hAnsi="Arial" w:eastAsia="Arial" w:cs="Arial"/>
+                <w:i w:val="false"/>
+                <w:b w:val="false"/>
+                <w:u w:val="none"/>
+                <w:sz w:val="22"/>
+                <w:szCs w:val="22"/>
+                <w:color w:val="000000"/>
+              </w:rPr>
+            </w:pPr>
+            <w:r>
+              <w:rPr>
+                <w:rFonts w:ascii="Arial" w:hAnsi="Arial" w:eastAsia="Arial" w:cs="Arial"/>
+                <w:i w:val="false"/>
+                <w:b w:val="false"/>
+                <w:u w:val="none"/>
+                <w:sz w:val="22"/>
+                <w:szCs w:val="22"/>
+                <w:color w:val="000000"/>
+              </w:rPr>
+              <w:t xml:space="preserve">6</w:t>
             </w:r>
           </w:p>
         </w:tc>
@@ -3547,254 +3765,36 @@
           <w:p>
             <w:pPr>
               <w:pStyle w:val="Normal"/>
-              <w:jc w:val="right"/>
-              <w:pBdr>
-                <w:bottom w:val="none" w:sz="0" w:space="0" w:color="000000"/>
-                <w:top w:val="none" w:sz="0" w:space="0" w:color="000000"/>
-                <w:left w:val="none" w:sz="0" w:space="0" w:color="000000"/>
-                <w:right w:val="none" w:sz="0" w:space="0" w:color="000000"/>
-              </w:pBdr>
-              <w:spacing w:after="100" w:before="100" w:line="240"/>
-              <w:ind w:left="100" w:right="100" w:firstLine="0" w:firstLineChars="0"/>
-              <w:rPr>
-                <w:rFonts w:ascii="Arial" w:hAnsi="Arial" w:eastAsia="Arial" w:cs="Arial"/>
-                <w:i w:val="false"/>
-                <w:b w:val="false"/>
-                <w:u w:val="none"/>
-                <w:sz w:val="22"/>
-                <w:szCs w:val="22"/>
-                <w:color w:val="000000"/>
-              </w:rPr>
-            </w:pPr>
-            <w:r>
-              <w:rPr>
-                <w:rFonts w:ascii="Arial" w:hAnsi="Arial" w:eastAsia="Arial" w:cs="Arial"/>
-                <w:i w:val="false"/>
-                <w:b w:val="false"/>
-                <w:u w:val="none"/>
-                <w:sz w:val="22"/>
-                <w:szCs w:val="22"/>
-                <w:color w:val="000000"/>
-              </w:rPr>
-              <w:t xml:space="preserve">0.7</w:t>
-            </w:r>
-          </w:p>
-        </w:tc>
-      </w:tr>
-      <w:tr>
-        <w:trPr>
-          <w:trHeight w:val="615" w:hRule="auto"/>
-        </w:trPr>
-        body11
-        <w:tc>
-          <w:tcPr>
-            <w:tcBorders>
-              <w:bottom w:val="none" w:sz="0" w:space="0" w:color="000000"/>
-              <w:top w:val="none" w:sz="0" w:space="0" w:color="000000"/>
-              <w:left w:val="none" w:sz="0" w:space="0" w:color="000000"/>
-              <w:right w:val="none" w:sz="0" w:space="0" w:color="000000"/>
-            </w:tcBorders>
-            <w:shd w:val="clear" w:color="auto" w:fill="FFFFFF"/>
-            <w:tcMar>
-              <w:top w:w="0" w:type="dxa"/>
-              <w:bottom w:w="0" w:type="dxa"/>
-              <w:left w:w="0" w:type="dxa"/>
-              <w:right w:w="0" w:type="dxa"/>
-            </w:tcMar>
-            <w:vAlign w:val="center"/>
-          </w:tcPr>
-          <w:p>
-            <w:pPr>
-              <w:pStyle w:val="Normal"/>
-              <w:jc w:val="left"/>
-              <w:pBdr>
-                <w:bottom w:val="none" w:sz="0" w:space="0" w:color="000000"/>
-                <w:top w:val="none" w:sz="0" w:space="0" w:color="000000"/>
-                <w:left w:val="none" w:sz="0" w:space="0" w:color="000000"/>
-                <w:right w:val="none" w:sz="0" w:space="0" w:color="000000"/>
-              </w:pBdr>
-              <w:spacing w:after="100" w:before="100" w:line="240"/>
-              <w:ind w:left="100" w:right="100" w:firstLine="0" w:firstLineChars="0"/>
-              <w:rPr>
-                <w:rFonts w:ascii="Arial" w:hAnsi="Arial" w:eastAsia="Arial" w:cs="Arial"/>
-                <w:i w:val="false"/>
-                <w:b w:val="false"/>
-                <w:u w:val="none"/>
-                <w:sz w:val="22"/>
-                <w:szCs w:val="22"/>
-                <w:color w:val="000000"/>
-              </w:rPr>
-            </w:pPr>
-            <w:r>
-              <w:rPr>
-                <w:rFonts w:ascii="Arial" w:hAnsi="Arial" w:eastAsia="Arial" w:cs="Arial"/>
-                <w:i w:val="false"/>
-                <w:b w:val="false"/>
-                <w:u w:val="none"/>
-                <w:sz w:val="22"/>
-                <w:szCs w:val="22"/>
-                <w:color w:val="000000"/>
-              </w:rPr>
-              <w:t xml:space="preserve">MARPOL/Oil Spill</w:t>
-            </w:r>
-          </w:p>
-        </w:tc>
-        <w:tc>
-          <w:tcPr>
-            <w:tcBorders>
-              <w:bottom w:val="none" w:sz="0" w:space="0" w:color="000000"/>
-              <w:top w:val="none" w:sz="0" w:space="0" w:color="000000"/>
-              <w:left w:val="none" w:sz="0" w:space="0" w:color="000000"/>
-              <w:right w:val="none" w:sz="0" w:space="0" w:color="000000"/>
-            </w:tcBorders>
-            <w:shd w:val="clear" w:color="auto" w:fill="FFFFFF"/>
-            <w:tcMar>
-              <w:top w:w="0" w:type="dxa"/>
-              <w:bottom w:w="0" w:type="dxa"/>
-              <w:left w:w="0" w:type="dxa"/>
-              <w:right w:w="0" w:type="dxa"/>
-            </w:tcMar>
-            <w:vAlign w:val="center"/>
-          </w:tcPr>
-          <w:p>
-            <w:pPr>
-              <w:pStyle w:val="Normal"/>
-              <w:jc w:val="left"/>
-              <w:pBdr>
-                <w:bottom w:val="none" w:sz="0" w:space="0" w:color="000000"/>
-                <w:top w:val="none" w:sz="0" w:space="0" w:color="000000"/>
-                <w:left w:val="none" w:sz="0" w:space="0" w:color="000000"/>
-                <w:right w:val="none" w:sz="0" w:space="0" w:color="000000"/>
-              </w:pBdr>
-              <w:spacing w:after="100" w:before="100" w:line="240"/>
-              <w:ind w:left="100" w:right="100" w:firstLine="0" w:firstLineChars="0"/>
-              <w:rPr>
-                <w:rFonts w:ascii="Arial" w:hAnsi="Arial" w:eastAsia="Arial" w:cs="Arial"/>
-                <w:i w:val="false"/>
-                <w:b w:val="false"/>
-                <w:u w:val="none"/>
-                <w:sz w:val="22"/>
-                <w:szCs w:val="22"/>
-                <w:color w:val="000000"/>
-              </w:rPr>
-            </w:pPr>
-            <w:r>
-              <w:rPr>
-                <w:rFonts w:ascii="Arial" w:hAnsi="Arial" w:eastAsia="Arial" w:cs="Arial"/>
-                <w:i w:val="false"/>
-                <w:b w:val="false"/>
-                <w:u w:val="none"/>
-                <w:sz w:val="22"/>
-                <w:szCs w:val="22"/>
-                <w:color w:val="000000"/>
-              </w:rPr>
-              <w:t xml:space="preserve">56</w:t>
-            </w:r>
-          </w:p>
-        </w:tc>
-        <w:tc>
-          <w:tcPr>
-            <w:tcBorders>
-              <w:bottom w:val="none" w:sz="0" w:space="0" w:color="000000"/>
-              <w:top w:val="none" w:sz="0" w:space="0" w:color="000000"/>
-              <w:left w:val="none" w:sz="0" w:space="0" w:color="000000"/>
-              <w:right w:val="none" w:sz="0" w:space="0" w:color="000000"/>
-            </w:tcBorders>
-            <w:shd w:val="clear" w:color="auto" w:fill="FFFFFF"/>
-            <w:tcMar>
-              <w:top w:w="0" w:type="dxa"/>
-              <w:bottom w:w="0" w:type="dxa"/>
-              <w:left w:w="0" w:type="dxa"/>
-              <w:right w:w="0" w:type="dxa"/>
-            </w:tcMar>
-            <w:vAlign w:val="center"/>
-          </w:tcPr>
-          <w:p>
-            <w:pPr>
-              <w:pStyle w:val="Normal"/>
-              <w:jc w:val="left"/>
-              <w:pBdr>
-                <w:bottom w:val="none" w:sz="0" w:space="0" w:color="000000"/>
-                <w:top w:val="none" w:sz="0" w:space="0" w:color="000000"/>
-                <w:left w:val="none" w:sz="0" w:space="0" w:color="000000"/>
-                <w:right w:val="none" w:sz="0" w:space="0" w:color="000000"/>
-              </w:pBdr>
-              <w:spacing w:after="100" w:before="100" w:line="240"/>
-              <w:ind w:left="100" w:right="100" w:firstLine="0" w:firstLineChars="0"/>
-              <w:rPr>
-                <w:rFonts w:ascii="Arial" w:hAnsi="Arial" w:eastAsia="Arial" w:cs="Arial"/>
-                <w:i w:val="false"/>
-                <w:b w:val="false"/>
-                <w:u w:val="none"/>
-                <w:sz w:val="22"/>
-                <w:szCs w:val="22"/>
-                <w:color w:val="000000"/>
-              </w:rPr>
-            </w:pPr>
-            <w:r>
-              <w:rPr>
-                <w:rFonts w:ascii="Arial" w:hAnsi="Arial" w:eastAsia="Arial" w:cs="Arial"/>
-                <w:i w:val="false"/>
-                <w:b w:val="false"/>
-                <w:u w:val="none"/>
-                <w:sz w:val="22"/>
-                <w:szCs w:val="22"/>
-                <w:color w:val="000000"/>
-              </w:rPr>
-              <w:t xml:space="preserve">0</w:t>
-            </w:r>
-          </w:p>
-        </w:tc>
-        <w:tc>
-          <w:tcPr>
-            <w:tcBorders>
-              <w:bottom w:val="none" w:sz="0" w:space="0" w:color="000000"/>
-              <w:top w:val="none" w:sz="0" w:space="0" w:color="000000"/>
-              <w:left w:val="none" w:sz="0" w:space="0" w:color="000000"/>
-              <w:right w:val="none" w:sz="0" w:space="0" w:color="000000"/>
-            </w:tcBorders>
-            <w:shd w:val="clear" w:color="auto" w:fill="FFFFFF"/>
-            <w:tcMar>
-              <w:top w:w="0" w:type="dxa"/>
-              <w:bottom w:w="0" w:type="dxa"/>
-              <w:left w:w="0" w:type="dxa"/>
-              <w:right w:w="0" w:type="dxa"/>
-            </w:tcMar>
-            <w:vAlign w:val="center"/>
-          </w:tcPr>
-          <w:p>
-            <w:pPr>
-              <w:pStyle w:val="Normal"/>
-              <w:jc w:val="left"/>
-              <w:pBdr>
-                <w:bottom w:val="none" w:sz="0" w:space="0" w:color="000000"/>
-                <w:top w:val="none" w:sz="0" w:space="0" w:color="000000"/>
-                <w:left w:val="none" w:sz="0" w:space="0" w:color="000000"/>
-                <w:right w:val="none" w:sz="0" w:space="0" w:color="000000"/>
-              </w:pBdr>
-              <w:spacing w:after="100" w:before="100" w:line="240"/>
-              <w:ind w:left="100" w:right="100" w:firstLine="0" w:firstLineChars="0"/>
-              <w:rPr>
-                <w:rFonts w:ascii="Arial" w:hAnsi="Arial" w:eastAsia="Arial" w:cs="Arial"/>
-                <w:i w:val="false"/>
-                <w:b w:val="false"/>
-                <w:u w:val="none"/>
-                <w:sz w:val="22"/>
-                <w:szCs w:val="22"/>
-                <w:color w:val="000000"/>
-              </w:rPr>
-            </w:pPr>
-            <w:r>
-              <w:rPr>
-                <w:rFonts w:ascii="Arial" w:hAnsi="Arial" w:eastAsia="Arial" w:cs="Arial"/>
-                <w:i w:val="false"/>
-                <w:b w:val="false"/>
-                <w:u w:val="none"/>
-                <w:sz w:val="22"/>
-                <w:szCs w:val="22"/>
-                <w:color w:val="000000"/>
-              </w:rPr>
-              <w:t xml:space="preserve">56</w:t>
+              <w:jc w:val="left"/>
+              <w:pBdr>
+                <w:bottom w:val="none" w:sz="0" w:space="0" w:color="000000"/>
+                <w:top w:val="none" w:sz="0" w:space="0" w:color="000000"/>
+                <w:left w:val="none" w:sz="0" w:space="0" w:color="000000"/>
+                <w:right w:val="none" w:sz="0" w:space="0" w:color="000000"/>
+              </w:pBdr>
+              <w:spacing w:after="100" w:before="100" w:line="240"/>
+              <w:ind w:left="100" w:right="100" w:firstLine="0" w:firstLineChars="0"/>
+              <w:rPr>
+                <w:rFonts w:ascii="Arial" w:hAnsi="Arial" w:eastAsia="Arial" w:cs="Arial"/>
+                <w:i w:val="false"/>
+                <w:b w:val="false"/>
+                <w:u w:val="none"/>
+                <w:sz w:val="22"/>
+                <w:szCs w:val="22"/>
+                <w:color w:val="000000"/>
+              </w:rPr>
+            </w:pPr>
+            <w:r>
+              <w:rPr>
+                <w:rFonts w:ascii="Arial" w:hAnsi="Arial" w:eastAsia="Arial" w:cs="Arial"/>
+                <w:i w:val="false"/>
+                <w:b w:val="false"/>
+                <w:u w:val="none"/>
+                <w:sz w:val="22"/>
+                <w:szCs w:val="22"/>
+                <w:color w:val="000000"/>
+              </w:rPr>
+              <w:t xml:space="preserve">6</w:t>
             </w:r>
           </w:p>
         </w:tc>
@@ -4389,7 +4389,7 @@
                 <w:szCs w:val="22"/>
                 <w:color w:val="000000"/>
               </w:rPr>
-              <w:t xml:space="preserve">19</w:t>
+              <w:t xml:space="preserve">11</w:t>
             </w:r>
           </w:p>
         </w:tc>
@@ -4442,7 +4442,7 @@
                 <w:szCs w:val="22"/>
                 <w:color w:val="000000"/>
               </w:rPr>
-              <w:t xml:space="preserve">649</w:t>
+              <w:t xml:space="preserve">659</w:t>
             </w:r>
           </w:p>
         </w:tc>
@@ -4495,7 +4495,7 @@
                 <w:szCs w:val="22"/>
                 <w:color w:val="000000"/>
               </w:rPr>
-              <w:t xml:space="preserve">8</w:t>
+              <w:t xml:space="preserve">6</w:t>
             </w:r>
           </w:p>
         </w:tc>
@@ -4548,7 +4548,7 @@
                 <w:szCs w:val="22"/>
                 <w:color w:val="000000"/>
               </w:rPr>
-              <w:t xml:space="preserve">4.0</w:t>
+              <w:t xml:space="preserve">2.5</w:t>
             </w:r>
           </w:p>
         </w:tc>

</xml_diff>